<commit_message>
Adjust formatting of help files.
</commit_message>
<xml_diff>
--- a/spec/help/admin_guide.docx
+++ b/spec/help/admin_guide.docx
@@ -2,24 +2,6 @@
 <file path=word/document.xml><?xml version="1.0" encoding="utf-8"?>
 <w:document xmlns:wpc="http://schemas.microsoft.com/office/word/2010/wordprocessingCanvas" xmlns:cx="http://schemas.microsoft.com/office/drawing/2014/chartex" xmlns:cx1="http://schemas.microsoft.com/office/drawing/2015/9/8/chartex" xmlns:cx2="http://schemas.microsoft.com/office/drawing/2015/10/21/chartex" xmlns:cx3="http://schemas.microsoft.com/office/drawing/2016/5/9/chartex" xmlns:cx4="http://schemas.microsoft.com/office/drawing/2016/5/10/chartex" xmlns:cx5="http://schemas.microsoft.com/office/drawing/2016/5/11/chartex" xmlns:cx6="http://schemas.microsoft.com/office/drawing/2016/5/12/chartex" xmlns:cx7="http://schemas.microsoft.com/office/drawing/2016/5/13/chartex" xmlns:cx8="http://schemas.microsoft.com/office/drawing/2016/5/14/chartex" xmlns:mc="http://schemas.openxmlformats.org/markup-compatibility/2006" xmlns:aink="http://schemas.microsoft.com/office/drawing/2016/ink" xmlns:am3d="http://schemas.microsoft.com/office/drawing/2017/model3d" xmlns:o="urn:schemas-microsoft-com:office:office" xmlns:oel="http://schemas.microsoft.com/office/2019/extlst" xmlns:r="http://schemas.openxmlformats.org/officeDocument/2006/relationships" xmlns:m="http://schemas.openxmlformats.org/officeDocument/2006/math" xmlns:v="urn:schemas-microsoft-com:vml" xmlns:wp14="http://schemas.microsoft.com/office/word/2010/wordprocessingDrawing" xmlns:wp="http://schemas.openxmlformats.org/drawingml/2006/wordprocessingDrawing" xmlns:w10="urn:schemas-microsoft-com:office:word" xmlns:w="http://schemas.openxmlformats.org/wordprocessingml/2006/main" xmlns:w14="http://schemas.microsoft.com/office/word/2010/wordml" xmlns:w15="http://schemas.microsoft.com/office/word/2012/wordml" xmlns:w16cex="http://schemas.microsoft.com/office/word/2018/wordml/cex" xmlns:w16cid="http://schemas.microsoft.com/office/word/2016/wordml/cid" xmlns:w16="http://schemas.microsoft.com/office/word/2018/wordml" xmlns:w16sdtdh="http://schemas.microsoft.com/office/word/2020/wordml/sdtdatahash" xmlns:w16se="http://schemas.microsoft.com/office/word/2015/wordml/symex" xmlns:wpg="http://schemas.microsoft.com/office/word/2010/wordprocessingGroup" xmlns:wpi="http://schemas.microsoft.com/office/word/2010/wordprocessingInk" xmlns:wne="http://schemas.microsoft.com/office/word/2006/wordml" xmlns:wps="http://schemas.microsoft.com/office/word/2010/wordprocessingShape" mc:Ignorable="w14 w15 w16se w16cid w16 w16cex w16sdtdh wp14">
   <w:body>
-    <w:p>
-      <w:pPr>
-        <w:pStyle w:val="Header"/>
-        <w:ind w:hanging="634"/>
-        <w:rPr>
-          <w:noProof/>
-        </w:rPr>
-      </w:pPr>
-    </w:p>
-    <w:p>
-      <w:pPr>
-        <w:pStyle w:val="Header"/>
-        <w:ind w:hanging="634"/>
-        <w:rPr>
-          <w:noProof/>
-        </w:rPr>
-      </w:pPr>
-    </w:p>
     <w:p>
       <w:pPr>
         <w:pStyle w:val="Header"/>
@@ -83,57 +65,1211 @@
     </w:p>
     <w:p>
       <w:pPr>
-        <w:pStyle w:val="Header"/>
-        <w:ind w:hanging="634"/>
+        <w:pStyle w:val="TOC1"/>
+        <w:jc w:val="center"/>
         <w:rPr>
           <w:rFonts w:cs="Arial"/>
+          <w:b/>
+          <w:bCs/>
           <w:noProof/>
-          <w:sz w:val="40"/>
-          <w:szCs w:val="40"/>
+          <w:szCs w:val="22"/>
         </w:rPr>
       </w:pPr>
-    </w:p>
-    <w:p>
-      <w:pPr>
-        <w:pStyle w:val="Header"/>
-        <w:ind w:hanging="634"/>
+      <w:r>
         <w:rPr>
           <w:rFonts w:cs="Arial"/>
+          <w:b/>
+          <w:bCs/>
           <w:noProof/>
-          <w:sz w:val="40"/>
-          <w:szCs w:val="40"/>
+          <w:szCs w:val="22"/>
         </w:rPr>
-      </w:pPr>
-    </w:p>
-    <w:p>
-      <w:pPr>
-        <w:pStyle w:val="Header"/>
-        <w:ind w:hanging="634"/>
+        <w:t>Table of Contents</w:t>
+      </w:r>
+    </w:p>
+    <w:p>
+      <w:pPr>
+        <w:pStyle w:val="TOC1"/>
         <w:rPr>
-          <w:rFonts w:cs="Arial"/>
+          <w:rFonts w:asciiTheme="minorHAnsi" w:eastAsiaTheme="minorEastAsia" w:hAnsiTheme="minorHAnsi" w:cstheme="minorBidi"/>
           <w:noProof/>
-          <w:sz w:val="40"/>
-          <w:szCs w:val="40"/>
+          <w:szCs w:val="22"/>
         </w:rPr>
       </w:pPr>
-    </w:p>
-    <w:p>
-      <w:pPr>
-        <w:pStyle w:val="Header"/>
-        <w:ind w:hanging="634"/>
+      <w:r>
         <w:rPr>
-          <w:rFonts w:cs="Arial"/>
+          <w:color w:val="2B579A"/>
+          <w:shd w:val="clear" w:color="auto" w:fill="E6E6E6"/>
+        </w:rPr>
+        <w:fldChar w:fldCharType="begin"/>
+      </w:r>
+      <w:r>
+        <w:rPr>
+          <w:color w:val="2B579A"/>
+          <w:shd w:val="clear" w:color="auto" w:fill="E6E6E6"/>
+        </w:rPr>
+        <w:instrText xml:space="preserve"> TOC \o "1-2" \h \z \u </w:instrText>
+      </w:r>
+      <w:r>
+        <w:rPr>
+          <w:color w:val="2B579A"/>
+          <w:shd w:val="clear" w:color="auto" w:fill="E6E6E6"/>
+        </w:rPr>
+        <w:fldChar w:fldCharType="separate"/>
+      </w:r>
+      <w:hyperlink w:anchor="_Toc114210865" w:history="1">
+        <w:r>
+          <w:rPr>
+            <w:rStyle w:val="Hyperlink"/>
+            <w:noProof/>
+          </w:rPr>
+          <w:t>1.</w:t>
+        </w:r>
+        <w:r>
+          <w:rPr>
+            <w:rFonts w:asciiTheme="minorHAnsi" w:eastAsiaTheme="minorEastAsia" w:hAnsiTheme="minorHAnsi" w:cstheme="minorBidi"/>
+            <w:noProof/>
+            <w:szCs w:val="22"/>
+          </w:rPr>
+          <w:tab/>
+        </w:r>
+        <w:r>
+          <w:rPr>
+            <w:rStyle w:val="Hyperlink"/>
+            <w:noProof/>
+          </w:rPr>
+          <w:t>Purpose / Scope</w:t>
+        </w:r>
+        <w:r>
+          <w:rPr>
+            <w:noProof/>
+            <w:webHidden/>
+          </w:rPr>
+          <w:tab/>
+        </w:r>
+        <w:r>
+          <w:rPr>
+            <w:noProof/>
+            <w:webHidden/>
+          </w:rPr>
+          <w:fldChar w:fldCharType="begin"/>
+        </w:r>
+        <w:r>
+          <w:rPr>
+            <w:noProof/>
+            <w:webHidden/>
+          </w:rPr>
+          <w:instrText xml:space="preserve"> PAGEREF _Toc114210865 \h </w:instrText>
+        </w:r>
+        <w:r>
+          <w:rPr>
+            <w:noProof/>
+            <w:webHidden/>
+          </w:rPr>
+        </w:r>
+        <w:r>
+          <w:rPr>
+            <w:noProof/>
+            <w:webHidden/>
+          </w:rPr>
+          <w:fldChar w:fldCharType="separate"/>
+        </w:r>
+        <w:r>
+          <w:rPr>
+            <w:noProof/>
+            <w:webHidden/>
+          </w:rPr>
+          <w:t>3</w:t>
+        </w:r>
+        <w:r>
+          <w:rPr>
+            <w:noProof/>
+            <w:webHidden/>
+          </w:rPr>
+          <w:fldChar w:fldCharType="end"/>
+        </w:r>
+      </w:hyperlink>
+    </w:p>
+    <w:p>
+      <w:pPr>
+        <w:pStyle w:val="TOC1"/>
+        <w:rPr>
+          <w:rFonts w:asciiTheme="minorHAnsi" w:eastAsiaTheme="minorEastAsia" w:hAnsiTheme="minorHAnsi" w:cstheme="minorBidi"/>
           <w:noProof/>
-          <w:sz w:val="40"/>
-          <w:szCs w:val="40"/>
+          <w:szCs w:val="22"/>
         </w:rPr>
       </w:pPr>
-    </w:p>
-    <w:p>
-      <w:pPr>
-        <w:spacing w:before="120"/>
-        <w:ind w:left="446" w:hanging="446"/>
-      </w:pPr>
+      <w:hyperlink w:anchor="_Toc114210866" w:history="1">
+        <w:r>
+          <w:rPr>
+            <w:rStyle w:val="Hyperlink"/>
+            <w:noProof/>
+          </w:rPr>
+          <w:t>2.</w:t>
+        </w:r>
+        <w:r>
+          <w:rPr>
+            <w:rFonts w:asciiTheme="minorHAnsi" w:eastAsiaTheme="minorEastAsia" w:hAnsiTheme="minorHAnsi" w:cstheme="minorBidi"/>
+            <w:noProof/>
+            <w:szCs w:val="22"/>
+          </w:rPr>
+          <w:tab/>
+        </w:r>
+        <w:r>
+          <w:rPr>
+            <w:rStyle w:val="Hyperlink"/>
+            <w:noProof/>
+          </w:rPr>
+          <w:t>Reference Documents</w:t>
+        </w:r>
+        <w:r>
+          <w:rPr>
+            <w:noProof/>
+            <w:webHidden/>
+          </w:rPr>
+          <w:tab/>
+        </w:r>
+        <w:r>
+          <w:rPr>
+            <w:noProof/>
+            <w:webHidden/>
+          </w:rPr>
+          <w:fldChar w:fldCharType="begin"/>
+        </w:r>
+        <w:r>
+          <w:rPr>
+            <w:noProof/>
+            <w:webHidden/>
+          </w:rPr>
+          <w:instrText xml:space="preserve"> PAGEREF _Toc114210866 \h </w:instrText>
+        </w:r>
+        <w:r>
+          <w:rPr>
+            <w:noProof/>
+            <w:webHidden/>
+          </w:rPr>
+        </w:r>
+        <w:r>
+          <w:rPr>
+            <w:noProof/>
+            <w:webHidden/>
+          </w:rPr>
+          <w:fldChar w:fldCharType="separate"/>
+        </w:r>
+        <w:r>
+          <w:rPr>
+            <w:noProof/>
+            <w:webHidden/>
+          </w:rPr>
+          <w:t>3</w:t>
+        </w:r>
+        <w:r>
+          <w:rPr>
+            <w:noProof/>
+            <w:webHidden/>
+          </w:rPr>
+          <w:fldChar w:fldCharType="end"/>
+        </w:r>
+      </w:hyperlink>
+    </w:p>
+    <w:p>
+      <w:pPr>
+        <w:pStyle w:val="TOC1"/>
+        <w:rPr>
+          <w:rFonts w:asciiTheme="minorHAnsi" w:eastAsiaTheme="minorEastAsia" w:hAnsiTheme="minorHAnsi" w:cstheme="minorBidi"/>
+          <w:noProof/>
+          <w:szCs w:val="22"/>
+        </w:rPr>
+      </w:pPr>
+      <w:hyperlink w:anchor="_Toc114210867" w:history="1">
+        <w:r>
+          <w:rPr>
+            <w:rStyle w:val="Hyperlink"/>
+            <w:noProof/>
+          </w:rPr>
+          <w:t>3.</w:t>
+        </w:r>
+        <w:r>
+          <w:rPr>
+            <w:rFonts w:asciiTheme="minorHAnsi" w:eastAsiaTheme="minorEastAsia" w:hAnsiTheme="minorHAnsi" w:cstheme="minorBidi"/>
+            <w:noProof/>
+            <w:szCs w:val="22"/>
+          </w:rPr>
+          <w:tab/>
+        </w:r>
+        <w:r>
+          <w:rPr>
+            <w:rStyle w:val="Hyperlink"/>
+            <w:noProof/>
+          </w:rPr>
+          <w:t>Overview</w:t>
+        </w:r>
+        <w:r>
+          <w:rPr>
+            <w:noProof/>
+            <w:webHidden/>
+          </w:rPr>
+          <w:tab/>
+        </w:r>
+        <w:r>
+          <w:rPr>
+            <w:noProof/>
+            <w:webHidden/>
+          </w:rPr>
+          <w:fldChar w:fldCharType="begin"/>
+        </w:r>
+        <w:r>
+          <w:rPr>
+            <w:noProof/>
+            <w:webHidden/>
+          </w:rPr>
+          <w:instrText xml:space="preserve"> PAGEREF _Toc114210867 \h </w:instrText>
+        </w:r>
+        <w:r>
+          <w:rPr>
+            <w:noProof/>
+            <w:webHidden/>
+          </w:rPr>
+        </w:r>
+        <w:r>
+          <w:rPr>
+            <w:noProof/>
+            <w:webHidden/>
+          </w:rPr>
+          <w:fldChar w:fldCharType="separate"/>
+        </w:r>
+        <w:r>
+          <w:rPr>
+            <w:noProof/>
+            <w:webHidden/>
+          </w:rPr>
+          <w:t>3</w:t>
+        </w:r>
+        <w:r>
+          <w:rPr>
+            <w:noProof/>
+            <w:webHidden/>
+          </w:rPr>
+          <w:fldChar w:fldCharType="end"/>
+        </w:r>
+      </w:hyperlink>
+    </w:p>
+    <w:p>
+      <w:pPr>
+        <w:pStyle w:val="TOC1"/>
+        <w:rPr>
+          <w:rFonts w:asciiTheme="minorHAnsi" w:eastAsiaTheme="minorEastAsia" w:hAnsiTheme="minorHAnsi" w:cstheme="minorBidi"/>
+          <w:noProof/>
+          <w:szCs w:val="22"/>
+        </w:rPr>
+      </w:pPr>
+      <w:hyperlink w:anchor="_Toc114210868" w:history="1">
+        <w:r>
+          <w:rPr>
+            <w:rStyle w:val="Hyperlink"/>
+            <w:noProof/>
+          </w:rPr>
+          <w:t>4.</w:t>
+        </w:r>
+        <w:r>
+          <w:rPr>
+            <w:rFonts w:asciiTheme="minorHAnsi" w:eastAsiaTheme="minorEastAsia" w:hAnsiTheme="minorHAnsi" w:cstheme="minorBidi"/>
+            <w:noProof/>
+            <w:szCs w:val="22"/>
+          </w:rPr>
+          <w:tab/>
+        </w:r>
+        <w:r>
+          <w:rPr>
+            <w:rStyle w:val="Hyperlink"/>
+            <w:noProof/>
+          </w:rPr>
+          <w:t>Login</w:t>
+        </w:r>
+        <w:r>
+          <w:rPr>
+            <w:noProof/>
+            <w:webHidden/>
+          </w:rPr>
+          <w:tab/>
+        </w:r>
+        <w:r>
+          <w:rPr>
+            <w:noProof/>
+            <w:webHidden/>
+          </w:rPr>
+          <w:fldChar w:fldCharType="begin"/>
+        </w:r>
+        <w:r>
+          <w:rPr>
+            <w:noProof/>
+            <w:webHidden/>
+          </w:rPr>
+          <w:instrText xml:space="preserve"> PAGEREF _Toc114210868 \h </w:instrText>
+        </w:r>
+        <w:r>
+          <w:rPr>
+            <w:noProof/>
+            <w:webHidden/>
+          </w:rPr>
+        </w:r>
+        <w:r>
+          <w:rPr>
+            <w:noProof/>
+            <w:webHidden/>
+          </w:rPr>
+          <w:fldChar w:fldCharType="separate"/>
+        </w:r>
+        <w:r>
+          <w:rPr>
+            <w:noProof/>
+            <w:webHidden/>
+          </w:rPr>
+          <w:t>3</w:t>
+        </w:r>
+        <w:r>
+          <w:rPr>
+            <w:noProof/>
+            <w:webHidden/>
+          </w:rPr>
+          <w:fldChar w:fldCharType="end"/>
+        </w:r>
+      </w:hyperlink>
+    </w:p>
+    <w:p>
+      <w:pPr>
+        <w:pStyle w:val="TOC1"/>
+        <w:rPr>
+          <w:rFonts w:asciiTheme="minorHAnsi" w:eastAsiaTheme="minorEastAsia" w:hAnsiTheme="minorHAnsi" w:cstheme="minorBidi"/>
+          <w:noProof/>
+          <w:szCs w:val="22"/>
+        </w:rPr>
+      </w:pPr>
+      <w:hyperlink w:anchor="_Toc114210869" w:history="1">
+        <w:r>
+          <w:rPr>
+            <w:rStyle w:val="Hyperlink"/>
+            <w:noProof/>
+          </w:rPr>
+          <w:t>5.</w:t>
+        </w:r>
+        <w:r>
+          <w:rPr>
+            <w:rFonts w:asciiTheme="minorHAnsi" w:eastAsiaTheme="minorEastAsia" w:hAnsiTheme="minorHAnsi" w:cstheme="minorBidi"/>
+            <w:noProof/>
+            <w:szCs w:val="22"/>
+          </w:rPr>
+          <w:tab/>
+        </w:r>
+        <w:r>
+          <w:rPr>
+            <w:rStyle w:val="Hyperlink"/>
+            <w:noProof/>
+          </w:rPr>
+          <w:t>Spec Processing</w:t>
+        </w:r>
+        <w:r>
+          <w:rPr>
+            <w:noProof/>
+            <w:webHidden/>
+          </w:rPr>
+          <w:tab/>
+        </w:r>
+        <w:r>
+          <w:rPr>
+            <w:noProof/>
+            <w:webHidden/>
+          </w:rPr>
+          <w:fldChar w:fldCharType="begin"/>
+        </w:r>
+        <w:r>
+          <w:rPr>
+            <w:noProof/>
+            <w:webHidden/>
+          </w:rPr>
+          <w:instrText xml:space="preserve"> PAGEREF _Toc114210869 \h </w:instrText>
+        </w:r>
+        <w:r>
+          <w:rPr>
+            <w:noProof/>
+            <w:webHidden/>
+          </w:rPr>
+        </w:r>
+        <w:r>
+          <w:rPr>
+            <w:noProof/>
+            <w:webHidden/>
+          </w:rPr>
+          <w:fldChar w:fldCharType="separate"/>
+        </w:r>
+        <w:r>
+          <w:rPr>
+            <w:noProof/>
+            <w:webHidden/>
+          </w:rPr>
+          <w:t>3</w:t>
+        </w:r>
+        <w:r>
+          <w:rPr>
+            <w:noProof/>
+            <w:webHidden/>
+          </w:rPr>
+          <w:fldChar w:fldCharType="end"/>
+        </w:r>
+      </w:hyperlink>
+    </w:p>
+    <w:p>
+      <w:pPr>
+        <w:pStyle w:val="TOC2"/>
+        <w:tabs>
+          <w:tab w:val="left" w:pos="880"/>
+          <w:tab w:val="right" w:pos="9350"/>
+        </w:tabs>
+        <w:rPr>
+          <w:rFonts w:asciiTheme="minorHAnsi" w:eastAsiaTheme="minorEastAsia" w:hAnsiTheme="minorHAnsi" w:cstheme="minorBidi"/>
+          <w:noProof/>
+        </w:rPr>
+      </w:pPr>
+      <w:hyperlink w:anchor="_Toc114210870" w:history="1">
+        <w:r>
+          <w:rPr>
+            <w:rStyle w:val="Hyperlink"/>
+            <w:noProof/>
+          </w:rPr>
+          <w:t>5.1</w:t>
+        </w:r>
+        <w:r>
+          <w:rPr>
+            <w:rFonts w:asciiTheme="minorHAnsi" w:eastAsiaTheme="minorEastAsia" w:hAnsiTheme="minorHAnsi" w:cstheme="minorBidi"/>
+            <w:noProof/>
+          </w:rPr>
+          <w:tab/>
+        </w:r>
+        <w:r>
+          <w:rPr>
+            <w:rStyle w:val="Hyperlink"/>
+            <w:noProof/>
+          </w:rPr>
+          <w:t>Create new Spec</w:t>
+        </w:r>
+        <w:r>
+          <w:rPr>
+            <w:noProof/>
+            <w:webHidden/>
+          </w:rPr>
+          <w:tab/>
+        </w:r>
+        <w:r>
+          <w:rPr>
+            <w:noProof/>
+            <w:webHidden/>
+          </w:rPr>
+          <w:fldChar w:fldCharType="begin"/>
+        </w:r>
+        <w:r>
+          <w:rPr>
+            <w:noProof/>
+            <w:webHidden/>
+          </w:rPr>
+          <w:instrText xml:space="preserve"> PAGEREF _Toc114210870 \h </w:instrText>
+        </w:r>
+        <w:r>
+          <w:rPr>
+            <w:noProof/>
+            <w:webHidden/>
+          </w:rPr>
+        </w:r>
+        <w:r>
+          <w:rPr>
+            <w:noProof/>
+            <w:webHidden/>
+          </w:rPr>
+          <w:fldChar w:fldCharType="separate"/>
+        </w:r>
+        <w:r>
+          <w:rPr>
+            <w:noProof/>
+            <w:webHidden/>
+          </w:rPr>
+          <w:t>4</w:t>
+        </w:r>
+        <w:r>
+          <w:rPr>
+            <w:noProof/>
+            <w:webHidden/>
+          </w:rPr>
+          <w:fldChar w:fldCharType="end"/>
+        </w:r>
+      </w:hyperlink>
+    </w:p>
+    <w:p>
+      <w:pPr>
+        <w:pStyle w:val="TOC2"/>
+        <w:tabs>
+          <w:tab w:val="left" w:pos="880"/>
+          <w:tab w:val="right" w:pos="9350"/>
+        </w:tabs>
+        <w:rPr>
+          <w:rFonts w:asciiTheme="minorHAnsi" w:eastAsiaTheme="minorEastAsia" w:hAnsiTheme="minorHAnsi" w:cstheme="minorBidi"/>
+          <w:noProof/>
+        </w:rPr>
+      </w:pPr>
+      <w:hyperlink w:anchor="_Toc114210871" w:history="1">
+        <w:r>
+          <w:rPr>
+            <w:rStyle w:val="Hyperlink"/>
+            <w:noProof/>
+          </w:rPr>
+          <w:t>5.2</w:t>
+        </w:r>
+        <w:r>
+          <w:rPr>
+            <w:rFonts w:asciiTheme="minorHAnsi" w:eastAsiaTheme="minorEastAsia" w:hAnsiTheme="minorHAnsi" w:cstheme="minorBidi"/>
+            <w:noProof/>
+          </w:rPr>
+          <w:tab/>
+        </w:r>
+        <w:r>
+          <w:rPr>
+            <w:rStyle w:val="Hyperlink"/>
+            <w:noProof/>
+          </w:rPr>
+          <w:t>Revise an existing Spec</w:t>
+        </w:r>
+        <w:r>
+          <w:rPr>
+            <w:noProof/>
+            <w:webHidden/>
+          </w:rPr>
+          <w:tab/>
+        </w:r>
+        <w:r>
+          <w:rPr>
+            <w:noProof/>
+            <w:webHidden/>
+          </w:rPr>
+          <w:fldChar w:fldCharType="begin"/>
+        </w:r>
+        <w:r>
+          <w:rPr>
+            <w:noProof/>
+            <w:webHidden/>
+          </w:rPr>
+          <w:instrText xml:space="preserve"> PAGEREF _Toc114210871 \h </w:instrText>
+        </w:r>
+        <w:r>
+          <w:rPr>
+            <w:noProof/>
+            <w:webHidden/>
+          </w:rPr>
+        </w:r>
+        <w:r>
+          <w:rPr>
+            <w:noProof/>
+            <w:webHidden/>
+          </w:rPr>
+          <w:fldChar w:fldCharType="separate"/>
+        </w:r>
+        <w:r>
+          <w:rPr>
+            <w:noProof/>
+            <w:webHidden/>
+          </w:rPr>
+          <w:t>4</w:t>
+        </w:r>
+        <w:r>
+          <w:rPr>
+            <w:noProof/>
+            <w:webHidden/>
+          </w:rPr>
+          <w:fldChar w:fldCharType="end"/>
+        </w:r>
+      </w:hyperlink>
+    </w:p>
+    <w:p>
+      <w:pPr>
+        <w:pStyle w:val="TOC2"/>
+        <w:tabs>
+          <w:tab w:val="left" w:pos="880"/>
+          <w:tab w:val="right" w:pos="9350"/>
+        </w:tabs>
+        <w:rPr>
+          <w:rFonts w:asciiTheme="minorHAnsi" w:eastAsiaTheme="minorEastAsia" w:hAnsiTheme="minorHAnsi" w:cstheme="minorBidi"/>
+          <w:noProof/>
+        </w:rPr>
+      </w:pPr>
+      <w:hyperlink w:anchor="_Toc114210872" w:history="1">
+        <w:r>
+          <w:rPr>
+            <w:rStyle w:val="Hyperlink"/>
+            <w:noProof/>
+          </w:rPr>
+          <w:t>5.3</w:t>
+        </w:r>
+        <w:r>
+          <w:rPr>
+            <w:rFonts w:asciiTheme="minorHAnsi" w:eastAsiaTheme="minorEastAsia" w:hAnsiTheme="minorHAnsi" w:cstheme="minorBidi"/>
+            <w:noProof/>
+          </w:rPr>
+          <w:tab/>
+        </w:r>
+        <w:r>
+          <w:rPr>
+            <w:rStyle w:val="Hyperlink"/>
+            <w:noProof/>
+          </w:rPr>
+          <w:t>Update spec in Draft state</w:t>
+        </w:r>
+        <w:r>
+          <w:rPr>
+            <w:noProof/>
+            <w:webHidden/>
+          </w:rPr>
+          <w:tab/>
+        </w:r>
+        <w:r>
+          <w:rPr>
+            <w:noProof/>
+            <w:webHidden/>
+          </w:rPr>
+          <w:fldChar w:fldCharType="begin"/>
+        </w:r>
+        <w:r>
+          <w:rPr>
+            <w:noProof/>
+            <w:webHidden/>
+          </w:rPr>
+          <w:instrText xml:space="preserve"> PAGEREF _Toc114210872 \h </w:instrText>
+        </w:r>
+        <w:r>
+          <w:rPr>
+            <w:noProof/>
+            <w:webHidden/>
+          </w:rPr>
+        </w:r>
+        <w:r>
+          <w:rPr>
+            <w:noProof/>
+            <w:webHidden/>
+          </w:rPr>
+          <w:fldChar w:fldCharType="separate"/>
+        </w:r>
+        <w:r>
+          <w:rPr>
+            <w:noProof/>
+            <w:webHidden/>
+          </w:rPr>
+          <w:t>4</w:t>
+        </w:r>
+        <w:r>
+          <w:rPr>
+            <w:noProof/>
+            <w:webHidden/>
+          </w:rPr>
+          <w:fldChar w:fldCharType="end"/>
+        </w:r>
+      </w:hyperlink>
+    </w:p>
+    <w:p>
+      <w:pPr>
+        <w:pStyle w:val="TOC2"/>
+        <w:tabs>
+          <w:tab w:val="left" w:pos="880"/>
+          <w:tab w:val="right" w:pos="9350"/>
+        </w:tabs>
+        <w:rPr>
+          <w:rFonts w:asciiTheme="minorHAnsi" w:eastAsiaTheme="minorEastAsia" w:hAnsiTheme="minorHAnsi" w:cstheme="minorBidi"/>
+          <w:noProof/>
+        </w:rPr>
+      </w:pPr>
+      <w:hyperlink w:anchor="_Toc114210873" w:history="1">
+        <w:r>
+          <w:rPr>
+            <w:rStyle w:val="Hyperlink"/>
+            <w:noProof/>
+          </w:rPr>
+          <w:t>5.4</w:t>
+        </w:r>
+        <w:r>
+          <w:rPr>
+            <w:rFonts w:asciiTheme="minorHAnsi" w:eastAsiaTheme="minorEastAsia" w:hAnsiTheme="minorHAnsi" w:cstheme="minorBidi"/>
+            <w:noProof/>
+          </w:rPr>
+          <w:tab/>
+        </w:r>
+        <w:r>
+          <w:rPr>
+            <w:rStyle w:val="Hyperlink"/>
+            <w:noProof/>
+          </w:rPr>
+          <w:t>Submit for Approval</w:t>
+        </w:r>
+        <w:r>
+          <w:rPr>
+            <w:noProof/>
+            <w:webHidden/>
+          </w:rPr>
+          <w:tab/>
+        </w:r>
+        <w:r>
+          <w:rPr>
+            <w:noProof/>
+            <w:webHidden/>
+          </w:rPr>
+          <w:fldChar w:fldCharType="begin"/>
+        </w:r>
+        <w:r>
+          <w:rPr>
+            <w:noProof/>
+            <w:webHidden/>
+          </w:rPr>
+          <w:instrText xml:space="preserve"> PAGEREF _Toc114210873 \h </w:instrText>
+        </w:r>
+        <w:r>
+          <w:rPr>
+            <w:noProof/>
+            <w:webHidden/>
+          </w:rPr>
+        </w:r>
+        <w:r>
+          <w:rPr>
+            <w:noProof/>
+            <w:webHidden/>
+          </w:rPr>
+          <w:fldChar w:fldCharType="separate"/>
+        </w:r>
+        <w:r>
+          <w:rPr>
+            <w:noProof/>
+            <w:webHidden/>
+          </w:rPr>
+          <w:t>5</w:t>
+        </w:r>
+        <w:r>
+          <w:rPr>
+            <w:noProof/>
+            <w:webHidden/>
+          </w:rPr>
+          <w:fldChar w:fldCharType="end"/>
+        </w:r>
+      </w:hyperlink>
+    </w:p>
+    <w:p>
+      <w:pPr>
+        <w:pStyle w:val="TOC2"/>
+        <w:tabs>
+          <w:tab w:val="left" w:pos="880"/>
+          <w:tab w:val="right" w:pos="9350"/>
+        </w:tabs>
+        <w:rPr>
+          <w:rFonts w:asciiTheme="minorHAnsi" w:eastAsiaTheme="minorEastAsia" w:hAnsiTheme="minorHAnsi" w:cstheme="minorBidi"/>
+          <w:noProof/>
+        </w:rPr>
+      </w:pPr>
+      <w:hyperlink w:anchor="_Toc114210874" w:history="1">
+        <w:r>
+          <w:rPr>
+            <w:rStyle w:val="Hyperlink"/>
+            <w:noProof/>
+          </w:rPr>
+          <w:t>5.5</w:t>
+        </w:r>
+        <w:r>
+          <w:rPr>
+            <w:rFonts w:asciiTheme="minorHAnsi" w:eastAsiaTheme="minorEastAsia" w:hAnsiTheme="minorHAnsi" w:cstheme="minorBidi"/>
+            <w:noProof/>
+          </w:rPr>
+          <w:tab/>
+        </w:r>
+        <w:r>
+          <w:rPr>
+            <w:rStyle w:val="Hyperlink"/>
+            <w:noProof/>
+          </w:rPr>
+          <w:t>Review</w:t>
+        </w:r>
+        <w:r>
+          <w:rPr>
+            <w:noProof/>
+            <w:webHidden/>
+          </w:rPr>
+          <w:tab/>
+        </w:r>
+        <w:r>
+          <w:rPr>
+            <w:noProof/>
+            <w:webHidden/>
+          </w:rPr>
+          <w:fldChar w:fldCharType="begin"/>
+        </w:r>
+        <w:r>
+          <w:rPr>
+            <w:noProof/>
+            <w:webHidden/>
+          </w:rPr>
+          <w:instrText xml:space="preserve"> PAGEREF _Toc114210874 \h </w:instrText>
+        </w:r>
+        <w:r>
+          <w:rPr>
+            <w:noProof/>
+            <w:webHidden/>
+          </w:rPr>
+        </w:r>
+        <w:r>
+          <w:rPr>
+            <w:noProof/>
+            <w:webHidden/>
+          </w:rPr>
+          <w:fldChar w:fldCharType="separate"/>
+        </w:r>
+        <w:r>
+          <w:rPr>
+            <w:noProof/>
+            <w:webHidden/>
+          </w:rPr>
+          <w:t>5</w:t>
+        </w:r>
+        <w:r>
+          <w:rPr>
+            <w:noProof/>
+            <w:webHidden/>
+          </w:rPr>
+          <w:fldChar w:fldCharType="end"/>
+        </w:r>
+      </w:hyperlink>
+    </w:p>
+    <w:p>
+      <w:pPr>
+        <w:pStyle w:val="TOC2"/>
+        <w:tabs>
+          <w:tab w:val="left" w:pos="880"/>
+          <w:tab w:val="right" w:pos="9350"/>
+        </w:tabs>
+        <w:rPr>
+          <w:rFonts w:asciiTheme="minorHAnsi" w:eastAsiaTheme="minorEastAsia" w:hAnsiTheme="minorHAnsi" w:cstheme="minorBidi"/>
+          <w:noProof/>
+        </w:rPr>
+      </w:pPr>
+      <w:hyperlink w:anchor="_Toc114210875" w:history="1">
+        <w:r>
+          <w:rPr>
+            <w:rStyle w:val="Hyperlink"/>
+            <w:noProof/>
+          </w:rPr>
+          <w:t>5.6</w:t>
+        </w:r>
+        <w:r>
+          <w:rPr>
+            <w:rFonts w:asciiTheme="minorHAnsi" w:eastAsiaTheme="minorEastAsia" w:hAnsiTheme="minorHAnsi" w:cstheme="minorBidi"/>
+            <w:noProof/>
+          </w:rPr>
+          <w:tab/>
+        </w:r>
+        <w:r>
+          <w:rPr>
+            <w:rStyle w:val="Hyperlink"/>
+            <w:noProof/>
+          </w:rPr>
+          <w:t>Approved</w:t>
+        </w:r>
+        <w:r>
+          <w:rPr>
+            <w:noProof/>
+            <w:webHidden/>
+          </w:rPr>
+          <w:tab/>
+        </w:r>
+        <w:r>
+          <w:rPr>
+            <w:noProof/>
+            <w:webHidden/>
+          </w:rPr>
+          <w:fldChar w:fldCharType="begin"/>
+        </w:r>
+        <w:r>
+          <w:rPr>
+            <w:noProof/>
+            <w:webHidden/>
+          </w:rPr>
+          <w:instrText xml:space="preserve"> PAGEREF _Toc114210875 \h </w:instrText>
+        </w:r>
+        <w:r>
+          <w:rPr>
+            <w:noProof/>
+            <w:webHidden/>
+          </w:rPr>
+        </w:r>
+        <w:r>
+          <w:rPr>
+            <w:noProof/>
+            <w:webHidden/>
+          </w:rPr>
+          <w:fldChar w:fldCharType="separate"/>
+        </w:r>
+        <w:r>
+          <w:rPr>
+            <w:noProof/>
+            <w:webHidden/>
+          </w:rPr>
+          <w:t>5</w:t>
+        </w:r>
+        <w:r>
+          <w:rPr>
+            <w:noProof/>
+            <w:webHidden/>
+          </w:rPr>
+          <w:fldChar w:fldCharType="end"/>
+        </w:r>
+      </w:hyperlink>
+    </w:p>
+    <w:p>
+      <w:pPr>
+        <w:pStyle w:val="TOC1"/>
+        <w:rPr>
+          <w:rFonts w:asciiTheme="minorHAnsi" w:eastAsiaTheme="minorEastAsia" w:hAnsiTheme="minorHAnsi" w:cstheme="minorBidi"/>
+          <w:noProof/>
+          <w:szCs w:val="22"/>
+        </w:rPr>
+      </w:pPr>
+      <w:hyperlink w:anchor="_Toc114210876" w:history="1">
+        <w:r>
+          <w:rPr>
+            <w:rStyle w:val="Hyperlink"/>
+            <w:noProof/>
+          </w:rPr>
+          <w:t>6.</w:t>
+        </w:r>
+        <w:r>
+          <w:rPr>
+            <w:rFonts w:asciiTheme="minorHAnsi" w:eastAsiaTheme="minorEastAsia" w:hAnsiTheme="minorHAnsi" w:cstheme="minorBidi"/>
+            <w:noProof/>
+            <w:szCs w:val="22"/>
+          </w:rPr>
+          <w:tab/>
+        </w:r>
+        <w:r>
+          <w:rPr>
+            <w:rStyle w:val="Hyperlink"/>
+            <w:noProof/>
+          </w:rPr>
+          <w:t>Screens</w:t>
+        </w:r>
+        <w:r>
+          <w:rPr>
+            <w:noProof/>
+            <w:webHidden/>
+          </w:rPr>
+          <w:tab/>
+        </w:r>
+        <w:r>
+          <w:rPr>
+            <w:noProof/>
+            <w:webHidden/>
+          </w:rPr>
+          <w:fldChar w:fldCharType="begin"/>
+        </w:r>
+        <w:r>
+          <w:rPr>
+            <w:noProof/>
+            <w:webHidden/>
+          </w:rPr>
+          <w:instrText xml:space="preserve"> PAGEREF _Toc114210876 \h </w:instrText>
+        </w:r>
+        <w:r>
+          <w:rPr>
+            <w:noProof/>
+            <w:webHidden/>
+          </w:rPr>
+        </w:r>
+        <w:r>
+          <w:rPr>
+            <w:noProof/>
+            <w:webHidden/>
+          </w:rPr>
+          <w:fldChar w:fldCharType="separate"/>
+        </w:r>
+        <w:r>
+          <w:rPr>
+            <w:noProof/>
+            <w:webHidden/>
+          </w:rPr>
+          <w:t>6</w:t>
+        </w:r>
+        <w:r>
+          <w:rPr>
+            <w:noProof/>
+            <w:webHidden/>
+          </w:rPr>
+          <w:fldChar w:fldCharType="end"/>
+        </w:r>
+      </w:hyperlink>
+    </w:p>
+    <w:p>
+      <w:pPr>
+        <w:pStyle w:val="TOC2"/>
+        <w:tabs>
+          <w:tab w:val="left" w:pos="880"/>
+          <w:tab w:val="right" w:pos="9350"/>
+        </w:tabs>
+        <w:rPr>
+          <w:rFonts w:asciiTheme="minorHAnsi" w:eastAsiaTheme="minorEastAsia" w:hAnsiTheme="minorHAnsi" w:cstheme="minorBidi"/>
+          <w:noProof/>
+        </w:rPr>
+      </w:pPr>
+      <w:hyperlink w:anchor="_Toc114210877" w:history="1">
+        <w:r>
+          <w:rPr>
+            <w:rStyle w:val="Hyperlink"/>
+            <w:noProof/>
+          </w:rPr>
+          <w:t>6.1</w:t>
+        </w:r>
+        <w:r>
+          <w:rPr>
+            <w:rFonts w:asciiTheme="minorHAnsi" w:eastAsiaTheme="minorEastAsia" w:hAnsiTheme="minorHAnsi" w:cstheme="minorBidi"/>
+            <w:noProof/>
+          </w:rPr>
+          <w:tab/>
+        </w:r>
+        <w:r>
+          <w:rPr>
+            <w:rStyle w:val="Hyperlink"/>
+            <w:noProof/>
+          </w:rPr>
+          <w:t>Spec (Home screen)</w:t>
+        </w:r>
+        <w:r>
+          <w:rPr>
+            <w:noProof/>
+            <w:webHidden/>
+          </w:rPr>
+          <w:tab/>
+        </w:r>
+        <w:r>
+          <w:rPr>
+            <w:noProof/>
+            <w:webHidden/>
+          </w:rPr>
+          <w:fldChar w:fldCharType="begin"/>
+        </w:r>
+        <w:r>
+          <w:rPr>
+            <w:noProof/>
+            <w:webHidden/>
+          </w:rPr>
+          <w:instrText xml:space="preserve"> PAGEREF _Toc114210877 \h </w:instrText>
+        </w:r>
+        <w:r>
+          <w:rPr>
+            <w:noProof/>
+            <w:webHidden/>
+          </w:rPr>
+        </w:r>
+        <w:r>
+          <w:rPr>
+            <w:noProof/>
+            <w:webHidden/>
+          </w:rPr>
+          <w:fldChar w:fldCharType="separate"/>
+        </w:r>
+        <w:r>
+          <w:rPr>
+            <w:noProof/>
+            <w:webHidden/>
+          </w:rPr>
+          <w:t>6</w:t>
+        </w:r>
+        <w:r>
+          <w:rPr>
+            <w:noProof/>
+            <w:webHidden/>
+          </w:rPr>
+          <w:fldChar w:fldCharType="end"/>
+        </w:r>
+      </w:hyperlink>
+    </w:p>
+    <w:p>
+      <w:pPr>
+        <w:pStyle w:val="TOC2"/>
+        <w:tabs>
+          <w:tab w:val="left" w:pos="880"/>
+          <w:tab w:val="right" w:pos="9350"/>
+        </w:tabs>
+        <w:rPr>
+          <w:rFonts w:asciiTheme="minorHAnsi" w:eastAsiaTheme="minorEastAsia" w:hAnsiTheme="minorHAnsi" w:cstheme="minorBidi"/>
+          <w:noProof/>
+        </w:rPr>
+      </w:pPr>
+      <w:hyperlink w:anchor="_Toc114210878" w:history="1">
+        <w:r>
+          <w:rPr>
+            <w:rStyle w:val="Hyperlink"/>
+            <w:noProof/>
+          </w:rPr>
+          <w:t>6.2</w:t>
+        </w:r>
+        <w:r>
+          <w:rPr>
+            <w:rFonts w:asciiTheme="minorHAnsi" w:eastAsiaTheme="minorEastAsia" w:hAnsiTheme="minorHAnsi" w:cstheme="minorBidi"/>
+            <w:noProof/>
+          </w:rPr>
+          <w:tab/>
+        </w:r>
+        <w:r>
+          <w:rPr>
+            <w:rStyle w:val="Hyperlink"/>
+            <w:noProof/>
+          </w:rPr>
+          <w:t>User Detail</w:t>
+        </w:r>
+        <w:r>
+          <w:rPr>
+            <w:noProof/>
+            <w:webHidden/>
+          </w:rPr>
+          <w:tab/>
+        </w:r>
+        <w:r>
+          <w:rPr>
+            <w:noProof/>
+            <w:webHidden/>
+          </w:rPr>
+          <w:fldChar w:fldCharType="begin"/>
+        </w:r>
+        <w:r>
+          <w:rPr>
+            <w:noProof/>
+            <w:webHidden/>
+          </w:rPr>
+          <w:instrText xml:space="preserve"> PAGEREF _Toc114210878 \h </w:instrText>
+        </w:r>
+        <w:r>
+          <w:rPr>
+            <w:noProof/>
+            <w:webHidden/>
+          </w:rPr>
+        </w:r>
+        <w:r>
+          <w:rPr>
+            <w:noProof/>
+            <w:webHidden/>
+          </w:rPr>
+          <w:fldChar w:fldCharType="separate"/>
+        </w:r>
+        <w:r>
+          <w:rPr>
+            <w:noProof/>
+            <w:webHidden/>
+          </w:rPr>
+          <w:t>7</w:t>
+        </w:r>
+        <w:r>
+          <w:rPr>
+            <w:noProof/>
+            <w:webHidden/>
+          </w:rPr>
+          <w:fldChar w:fldCharType="end"/>
+        </w:r>
+      </w:hyperlink>
     </w:p>
     <w:p>
       <w:pPr>
@@ -147,1235 +1283,6 @@
           <w:b/>
         </w:rPr>
       </w:pPr>
-      <w:bookmarkStart w:id="0" w:name="_Toc55565544"/>
-      <w:bookmarkStart w:id="1" w:name="_Toc55566288"/>
-      <w:r>
-        <w:br w:type="page"/>
-      </w:r>
-      <w:bookmarkEnd w:id="0"/>
-      <w:bookmarkEnd w:id="1"/>
-    </w:p>
-    <w:p>
-      <w:pPr>
-        <w:pStyle w:val="TOC1"/>
-        <w:jc w:val="center"/>
-        <w:rPr>
-          <w:rFonts w:cs="Arial"/>
-          <w:b/>
-          <w:bCs/>
-          <w:noProof/>
-          <w:szCs w:val="22"/>
-        </w:rPr>
-      </w:pPr>
-      <w:r>
-        <w:rPr>
-          <w:rFonts w:cs="Arial"/>
-          <w:b/>
-          <w:bCs/>
-          <w:noProof/>
-          <w:szCs w:val="22"/>
-        </w:rPr>
-        <w:lastRenderedPageBreak/>
-        <w:t>Table of Contents</w:t>
-      </w:r>
-    </w:p>
-    <w:p>
-      <w:pPr>
-        <w:pStyle w:val="TOC1"/>
-        <w:rPr>
-          <w:rFonts w:asciiTheme="minorHAnsi" w:eastAsiaTheme="minorEastAsia" w:hAnsiTheme="minorHAnsi" w:cstheme="minorBidi"/>
-          <w:noProof/>
-          <w:szCs w:val="22"/>
-        </w:rPr>
-      </w:pPr>
-      <w:r>
-        <w:rPr>
-          <w:color w:val="2B579A"/>
-          <w:shd w:val="clear" w:color="auto" w:fill="E6E6E6"/>
-        </w:rPr>
-        <w:fldChar w:fldCharType="begin"/>
-      </w:r>
-      <w:r>
-        <w:rPr>
-          <w:color w:val="2B579A"/>
-          <w:shd w:val="clear" w:color="auto" w:fill="E6E6E6"/>
-        </w:rPr>
-        <w:instrText xml:space="preserve"> TOC \o "1-2" \h \z \u </w:instrText>
-      </w:r>
-      <w:r>
-        <w:rPr>
-          <w:color w:val="2B579A"/>
-          <w:shd w:val="clear" w:color="auto" w:fill="E6E6E6"/>
-        </w:rPr>
-        <w:fldChar w:fldCharType="separate"/>
-      </w:r>
-      <w:hyperlink w:anchor="_Toc114210865" w:history="1">
-        <w:r>
-          <w:rPr>
-            <w:rStyle w:val="Hyperlink"/>
-            <w:noProof/>
-          </w:rPr>
-          <w:t>1.</w:t>
-        </w:r>
-        <w:r>
-          <w:rPr>
-            <w:rFonts w:asciiTheme="minorHAnsi" w:eastAsiaTheme="minorEastAsia" w:hAnsiTheme="minorHAnsi" w:cstheme="minorBidi"/>
-            <w:noProof/>
-            <w:szCs w:val="22"/>
-          </w:rPr>
-          <w:tab/>
-        </w:r>
-        <w:r>
-          <w:rPr>
-            <w:rStyle w:val="Hyperlink"/>
-            <w:noProof/>
-          </w:rPr>
-          <w:t>Purpose / Scope</w:t>
-        </w:r>
-        <w:r>
-          <w:rPr>
-            <w:noProof/>
-            <w:webHidden/>
-          </w:rPr>
-          <w:tab/>
-        </w:r>
-        <w:r>
-          <w:rPr>
-            <w:noProof/>
-            <w:webHidden/>
-          </w:rPr>
-          <w:fldChar w:fldCharType="begin"/>
-        </w:r>
-        <w:r>
-          <w:rPr>
-            <w:noProof/>
-            <w:webHidden/>
-          </w:rPr>
-          <w:instrText xml:space="preserve"> PAGEREF _Toc114210865 \h </w:instrText>
-        </w:r>
-        <w:r>
-          <w:rPr>
-            <w:noProof/>
-            <w:webHidden/>
-          </w:rPr>
-        </w:r>
-        <w:r>
-          <w:rPr>
-            <w:noProof/>
-            <w:webHidden/>
-          </w:rPr>
-          <w:fldChar w:fldCharType="separate"/>
-        </w:r>
-        <w:r>
-          <w:rPr>
-            <w:noProof/>
-            <w:webHidden/>
-          </w:rPr>
-          <w:t>3</w:t>
-        </w:r>
-        <w:r>
-          <w:rPr>
-            <w:noProof/>
-            <w:webHidden/>
-          </w:rPr>
-          <w:fldChar w:fldCharType="end"/>
-        </w:r>
-      </w:hyperlink>
-    </w:p>
-    <w:p>
-      <w:pPr>
-        <w:pStyle w:val="TOC1"/>
-        <w:rPr>
-          <w:rFonts w:asciiTheme="minorHAnsi" w:eastAsiaTheme="minorEastAsia" w:hAnsiTheme="minorHAnsi" w:cstheme="minorBidi"/>
-          <w:noProof/>
-          <w:szCs w:val="22"/>
-        </w:rPr>
-      </w:pPr>
-      <w:hyperlink w:anchor="_Toc114210866" w:history="1">
-        <w:r>
-          <w:rPr>
-            <w:rStyle w:val="Hyperlink"/>
-            <w:noProof/>
-          </w:rPr>
-          <w:t>2.</w:t>
-        </w:r>
-        <w:r>
-          <w:rPr>
-            <w:rFonts w:asciiTheme="minorHAnsi" w:eastAsiaTheme="minorEastAsia" w:hAnsiTheme="minorHAnsi" w:cstheme="minorBidi"/>
-            <w:noProof/>
-            <w:szCs w:val="22"/>
-          </w:rPr>
-          <w:tab/>
-        </w:r>
-        <w:r>
-          <w:rPr>
-            <w:rStyle w:val="Hyperlink"/>
-            <w:noProof/>
-          </w:rPr>
-          <w:t>Reference Documents</w:t>
-        </w:r>
-        <w:r>
-          <w:rPr>
-            <w:noProof/>
-            <w:webHidden/>
-          </w:rPr>
-          <w:tab/>
-        </w:r>
-        <w:r>
-          <w:rPr>
-            <w:noProof/>
-            <w:webHidden/>
-          </w:rPr>
-          <w:fldChar w:fldCharType="begin"/>
-        </w:r>
-        <w:r>
-          <w:rPr>
-            <w:noProof/>
-            <w:webHidden/>
-          </w:rPr>
-          <w:instrText xml:space="preserve"> PAGEREF _Toc114210866 \h </w:instrText>
-        </w:r>
-        <w:r>
-          <w:rPr>
-            <w:noProof/>
-            <w:webHidden/>
-          </w:rPr>
-        </w:r>
-        <w:r>
-          <w:rPr>
-            <w:noProof/>
-            <w:webHidden/>
-          </w:rPr>
-          <w:fldChar w:fldCharType="separate"/>
-        </w:r>
-        <w:r>
-          <w:rPr>
-            <w:noProof/>
-            <w:webHidden/>
-          </w:rPr>
-          <w:t>3</w:t>
-        </w:r>
-        <w:r>
-          <w:rPr>
-            <w:noProof/>
-            <w:webHidden/>
-          </w:rPr>
-          <w:fldChar w:fldCharType="end"/>
-        </w:r>
-      </w:hyperlink>
-    </w:p>
-    <w:p>
-      <w:pPr>
-        <w:pStyle w:val="TOC1"/>
-        <w:rPr>
-          <w:rFonts w:asciiTheme="minorHAnsi" w:eastAsiaTheme="minorEastAsia" w:hAnsiTheme="minorHAnsi" w:cstheme="minorBidi"/>
-          <w:noProof/>
-          <w:szCs w:val="22"/>
-        </w:rPr>
-      </w:pPr>
-      <w:hyperlink w:anchor="_Toc114210867" w:history="1">
-        <w:r>
-          <w:rPr>
-            <w:rStyle w:val="Hyperlink"/>
-            <w:noProof/>
-          </w:rPr>
-          <w:t>3.</w:t>
-        </w:r>
-        <w:r>
-          <w:rPr>
-            <w:rFonts w:asciiTheme="minorHAnsi" w:eastAsiaTheme="minorEastAsia" w:hAnsiTheme="minorHAnsi" w:cstheme="minorBidi"/>
-            <w:noProof/>
-            <w:szCs w:val="22"/>
-          </w:rPr>
-          <w:tab/>
-        </w:r>
-        <w:r>
-          <w:rPr>
-            <w:rStyle w:val="Hyperlink"/>
-            <w:noProof/>
-          </w:rPr>
-          <w:t>Overview</w:t>
-        </w:r>
-        <w:r>
-          <w:rPr>
-            <w:noProof/>
-            <w:webHidden/>
-          </w:rPr>
-          <w:tab/>
-        </w:r>
-        <w:r>
-          <w:rPr>
-            <w:noProof/>
-            <w:webHidden/>
-          </w:rPr>
-          <w:fldChar w:fldCharType="begin"/>
-        </w:r>
-        <w:r>
-          <w:rPr>
-            <w:noProof/>
-            <w:webHidden/>
-          </w:rPr>
-          <w:instrText xml:space="preserve"> PAGEREF _Toc114210867 \h </w:instrText>
-        </w:r>
-        <w:r>
-          <w:rPr>
-            <w:noProof/>
-            <w:webHidden/>
-          </w:rPr>
-        </w:r>
-        <w:r>
-          <w:rPr>
-            <w:noProof/>
-            <w:webHidden/>
-          </w:rPr>
-          <w:fldChar w:fldCharType="separate"/>
-        </w:r>
-        <w:r>
-          <w:rPr>
-            <w:noProof/>
-            <w:webHidden/>
-          </w:rPr>
-          <w:t>3</w:t>
-        </w:r>
-        <w:r>
-          <w:rPr>
-            <w:noProof/>
-            <w:webHidden/>
-          </w:rPr>
-          <w:fldChar w:fldCharType="end"/>
-        </w:r>
-      </w:hyperlink>
-    </w:p>
-    <w:p>
-      <w:pPr>
-        <w:pStyle w:val="TOC1"/>
-        <w:rPr>
-          <w:rFonts w:asciiTheme="minorHAnsi" w:eastAsiaTheme="minorEastAsia" w:hAnsiTheme="minorHAnsi" w:cstheme="minorBidi"/>
-          <w:noProof/>
-          <w:szCs w:val="22"/>
-        </w:rPr>
-      </w:pPr>
-      <w:hyperlink w:anchor="_Toc114210868" w:history="1">
-        <w:r>
-          <w:rPr>
-            <w:rStyle w:val="Hyperlink"/>
-            <w:noProof/>
-          </w:rPr>
-          <w:t>4.</w:t>
-        </w:r>
-        <w:r>
-          <w:rPr>
-            <w:rFonts w:asciiTheme="minorHAnsi" w:eastAsiaTheme="minorEastAsia" w:hAnsiTheme="minorHAnsi" w:cstheme="minorBidi"/>
-            <w:noProof/>
-            <w:szCs w:val="22"/>
-          </w:rPr>
-          <w:tab/>
-        </w:r>
-        <w:r>
-          <w:rPr>
-            <w:rStyle w:val="Hyperlink"/>
-            <w:noProof/>
-          </w:rPr>
-          <w:t>Login</w:t>
-        </w:r>
-        <w:r>
-          <w:rPr>
-            <w:noProof/>
-            <w:webHidden/>
-          </w:rPr>
-          <w:tab/>
-        </w:r>
-        <w:r>
-          <w:rPr>
-            <w:noProof/>
-            <w:webHidden/>
-          </w:rPr>
-          <w:fldChar w:fldCharType="begin"/>
-        </w:r>
-        <w:r>
-          <w:rPr>
-            <w:noProof/>
-            <w:webHidden/>
-          </w:rPr>
-          <w:instrText xml:space="preserve"> PAGEREF _Toc114210868 \h </w:instrText>
-        </w:r>
-        <w:r>
-          <w:rPr>
-            <w:noProof/>
-            <w:webHidden/>
-          </w:rPr>
-        </w:r>
-        <w:r>
-          <w:rPr>
-            <w:noProof/>
-            <w:webHidden/>
-          </w:rPr>
-          <w:fldChar w:fldCharType="separate"/>
-        </w:r>
-        <w:r>
-          <w:rPr>
-            <w:noProof/>
-            <w:webHidden/>
-          </w:rPr>
-          <w:t>3</w:t>
-        </w:r>
-        <w:r>
-          <w:rPr>
-            <w:noProof/>
-            <w:webHidden/>
-          </w:rPr>
-          <w:fldChar w:fldCharType="end"/>
-        </w:r>
-      </w:hyperlink>
-    </w:p>
-    <w:p>
-      <w:pPr>
-        <w:pStyle w:val="TOC1"/>
-        <w:rPr>
-          <w:rFonts w:asciiTheme="minorHAnsi" w:eastAsiaTheme="minorEastAsia" w:hAnsiTheme="minorHAnsi" w:cstheme="minorBidi"/>
-          <w:noProof/>
-          <w:szCs w:val="22"/>
-        </w:rPr>
-      </w:pPr>
-      <w:hyperlink w:anchor="_Toc114210869" w:history="1">
-        <w:r>
-          <w:rPr>
-            <w:rStyle w:val="Hyperlink"/>
-            <w:noProof/>
-          </w:rPr>
-          <w:t>5.</w:t>
-        </w:r>
-        <w:r>
-          <w:rPr>
-            <w:rFonts w:asciiTheme="minorHAnsi" w:eastAsiaTheme="minorEastAsia" w:hAnsiTheme="minorHAnsi" w:cstheme="minorBidi"/>
-            <w:noProof/>
-            <w:szCs w:val="22"/>
-          </w:rPr>
-          <w:tab/>
-        </w:r>
-        <w:r>
-          <w:rPr>
-            <w:rStyle w:val="Hyperlink"/>
-            <w:noProof/>
-          </w:rPr>
-          <w:t>Spec Processing</w:t>
-        </w:r>
-        <w:r>
-          <w:rPr>
-            <w:noProof/>
-            <w:webHidden/>
-          </w:rPr>
-          <w:tab/>
-        </w:r>
-        <w:r>
-          <w:rPr>
-            <w:noProof/>
-            <w:webHidden/>
-          </w:rPr>
-          <w:fldChar w:fldCharType="begin"/>
-        </w:r>
-        <w:r>
-          <w:rPr>
-            <w:noProof/>
-            <w:webHidden/>
-          </w:rPr>
-          <w:instrText xml:space="preserve"> PAGEREF _Toc114210869 \h </w:instrText>
-        </w:r>
-        <w:r>
-          <w:rPr>
-            <w:noProof/>
-            <w:webHidden/>
-          </w:rPr>
-        </w:r>
-        <w:r>
-          <w:rPr>
-            <w:noProof/>
-            <w:webHidden/>
-          </w:rPr>
-          <w:fldChar w:fldCharType="separate"/>
-        </w:r>
-        <w:r>
-          <w:rPr>
-            <w:noProof/>
-            <w:webHidden/>
-          </w:rPr>
-          <w:t>3</w:t>
-        </w:r>
-        <w:r>
-          <w:rPr>
-            <w:noProof/>
-            <w:webHidden/>
-          </w:rPr>
-          <w:fldChar w:fldCharType="end"/>
-        </w:r>
-      </w:hyperlink>
-    </w:p>
-    <w:p>
-      <w:pPr>
-        <w:pStyle w:val="TOC2"/>
-        <w:tabs>
-          <w:tab w:val="left" w:pos="880"/>
-          <w:tab w:val="right" w:pos="9350"/>
-        </w:tabs>
-        <w:rPr>
-          <w:rFonts w:asciiTheme="minorHAnsi" w:eastAsiaTheme="minorEastAsia" w:hAnsiTheme="minorHAnsi" w:cstheme="minorBidi"/>
-          <w:noProof/>
-        </w:rPr>
-      </w:pPr>
-      <w:hyperlink w:anchor="_Toc114210870" w:history="1">
-        <w:r>
-          <w:rPr>
-            <w:rStyle w:val="Hyperlink"/>
-            <w:noProof/>
-          </w:rPr>
-          <w:t>5.1</w:t>
-        </w:r>
-        <w:r>
-          <w:rPr>
-            <w:rFonts w:asciiTheme="minorHAnsi" w:eastAsiaTheme="minorEastAsia" w:hAnsiTheme="minorHAnsi" w:cstheme="minorBidi"/>
-            <w:noProof/>
-          </w:rPr>
-          <w:tab/>
-        </w:r>
-        <w:r>
-          <w:rPr>
-            <w:rStyle w:val="Hyperlink"/>
-            <w:noProof/>
-          </w:rPr>
-          <w:t>Create new Spec</w:t>
-        </w:r>
-        <w:r>
-          <w:rPr>
-            <w:noProof/>
-            <w:webHidden/>
-          </w:rPr>
-          <w:tab/>
-        </w:r>
-        <w:r>
-          <w:rPr>
-            <w:noProof/>
-            <w:webHidden/>
-          </w:rPr>
-          <w:fldChar w:fldCharType="begin"/>
-        </w:r>
-        <w:r>
-          <w:rPr>
-            <w:noProof/>
-            <w:webHidden/>
-          </w:rPr>
-          <w:instrText xml:space="preserve"> PAGEREF _Toc114210870 \h </w:instrText>
-        </w:r>
-        <w:r>
-          <w:rPr>
-            <w:noProof/>
-            <w:webHidden/>
-          </w:rPr>
-        </w:r>
-        <w:r>
-          <w:rPr>
-            <w:noProof/>
-            <w:webHidden/>
-          </w:rPr>
-          <w:fldChar w:fldCharType="separate"/>
-        </w:r>
-        <w:r>
-          <w:rPr>
-            <w:noProof/>
-            <w:webHidden/>
-          </w:rPr>
-          <w:t>4</w:t>
-        </w:r>
-        <w:r>
-          <w:rPr>
-            <w:noProof/>
-            <w:webHidden/>
-          </w:rPr>
-          <w:fldChar w:fldCharType="end"/>
-        </w:r>
-      </w:hyperlink>
-    </w:p>
-    <w:p>
-      <w:pPr>
-        <w:pStyle w:val="TOC2"/>
-        <w:tabs>
-          <w:tab w:val="left" w:pos="880"/>
-          <w:tab w:val="right" w:pos="9350"/>
-        </w:tabs>
-        <w:rPr>
-          <w:rFonts w:asciiTheme="minorHAnsi" w:eastAsiaTheme="minorEastAsia" w:hAnsiTheme="minorHAnsi" w:cstheme="minorBidi"/>
-          <w:noProof/>
-        </w:rPr>
-      </w:pPr>
-      <w:hyperlink w:anchor="_Toc114210871" w:history="1">
-        <w:r>
-          <w:rPr>
-            <w:rStyle w:val="Hyperlink"/>
-            <w:noProof/>
-          </w:rPr>
-          <w:t>5.2</w:t>
-        </w:r>
-        <w:r>
-          <w:rPr>
-            <w:rFonts w:asciiTheme="minorHAnsi" w:eastAsiaTheme="minorEastAsia" w:hAnsiTheme="minorHAnsi" w:cstheme="minorBidi"/>
-            <w:noProof/>
-          </w:rPr>
-          <w:tab/>
-        </w:r>
-        <w:r>
-          <w:rPr>
-            <w:rStyle w:val="Hyperlink"/>
-            <w:noProof/>
-          </w:rPr>
-          <w:t>Revise an existing Spec</w:t>
-        </w:r>
-        <w:r>
-          <w:rPr>
-            <w:noProof/>
-            <w:webHidden/>
-          </w:rPr>
-          <w:tab/>
-        </w:r>
-        <w:r>
-          <w:rPr>
-            <w:noProof/>
-            <w:webHidden/>
-          </w:rPr>
-          <w:fldChar w:fldCharType="begin"/>
-        </w:r>
-        <w:r>
-          <w:rPr>
-            <w:noProof/>
-            <w:webHidden/>
-          </w:rPr>
-          <w:instrText xml:space="preserve"> PAGEREF _Toc114210871 \h </w:instrText>
-        </w:r>
-        <w:r>
-          <w:rPr>
-            <w:noProof/>
-            <w:webHidden/>
-          </w:rPr>
-        </w:r>
-        <w:r>
-          <w:rPr>
-            <w:noProof/>
-            <w:webHidden/>
-          </w:rPr>
-          <w:fldChar w:fldCharType="separate"/>
-        </w:r>
-        <w:r>
-          <w:rPr>
-            <w:noProof/>
-            <w:webHidden/>
-          </w:rPr>
-          <w:t>4</w:t>
-        </w:r>
-        <w:r>
-          <w:rPr>
-            <w:noProof/>
-            <w:webHidden/>
-          </w:rPr>
-          <w:fldChar w:fldCharType="end"/>
-        </w:r>
-      </w:hyperlink>
-    </w:p>
-    <w:p>
-      <w:pPr>
-        <w:pStyle w:val="TOC2"/>
-        <w:tabs>
-          <w:tab w:val="left" w:pos="880"/>
-          <w:tab w:val="right" w:pos="9350"/>
-        </w:tabs>
-        <w:rPr>
-          <w:rFonts w:asciiTheme="minorHAnsi" w:eastAsiaTheme="minorEastAsia" w:hAnsiTheme="minorHAnsi" w:cstheme="minorBidi"/>
-          <w:noProof/>
-        </w:rPr>
-      </w:pPr>
-      <w:hyperlink w:anchor="_Toc114210872" w:history="1">
-        <w:r>
-          <w:rPr>
-            <w:rStyle w:val="Hyperlink"/>
-            <w:noProof/>
-          </w:rPr>
-          <w:t>5.3</w:t>
-        </w:r>
-        <w:r>
-          <w:rPr>
-            <w:rFonts w:asciiTheme="minorHAnsi" w:eastAsiaTheme="minorEastAsia" w:hAnsiTheme="minorHAnsi" w:cstheme="minorBidi"/>
-            <w:noProof/>
-          </w:rPr>
-          <w:tab/>
-        </w:r>
-        <w:r>
-          <w:rPr>
-            <w:rStyle w:val="Hyperlink"/>
-            <w:noProof/>
-          </w:rPr>
-          <w:t>Update spec in Draft state</w:t>
-        </w:r>
-        <w:r>
-          <w:rPr>
-            <w:noProof/>
-            <w:webHidden/>
-          </w:rPr>
-          <w:tab/>
-        </w:r>
-        <w:r>
-          <w:rPr>
-            <w:noProof/>
-            <w:webHidden/>
-          </w:rPr>
-          <w:fldChar w:fldCharType="begin"/>
-        </w:r>
-        <w:r>
-          <w:rPr>
-            <w:noProof/>
-            <w:webHidden/>
-          </w:rPr>
-          <w:instrText xml:space="preserve"> PAGEREF _Toc114210872 \h </w:instrText>
-        </w:r>
-        <w:r>
-          <w:rPr>
-            <w:noProof/>
-            <w:webHidden/>
-          </w:rPr>
-        </w:r>
-        <w:r>
-          <w:rPr>
-            <w:noProof/>
-            <w:webHidden/>
-          </w:rPr>
-          <w:fldChar w:fldCharType="separate"/>
-        </w:r>
-        <w:r>
-          <w:rPr>
-            <w:noProof/>
-            <w:webHidden/>
-          </w:rPr>
-          <w:t>4</w:t>
-        </w:r>
-        <w:r>
-          <w:rPr>
-            <w:noProof/>
-            <w:webHidden/>
-          </w:rPr>
-          <w:fldChar w:fldCharType="end"/>
-        </w:r>
-      </w:hyperlink>
-    </w:p>
-    <w:p>
-      <w:pPr>
-        <w:pStyle w:val="TOC2"/>
-        <w:tabs>
-          <w:tab w:val="left" w:pos="880"/>
-          <w:tab w:val="right" w:pos="9350"/>
-        </w:tabs>
-        <w:rPr>
-          <w:rFonts w:asciiTheme="minorHAnsi" w:eastAsiaTheme="minorEastAsia" w:hAnsiTheme="minorHAnsi" w:cstheme="minorBidi"/>
-          <w:noProof/>
-        </w:rPr>
-      </w:pPr>
-      <w:hyperlink w:anchor="_Toc114210873" w:history="1">
-        <w:r>
-          <w:rPr>
-            <w:rStyle w:val="Hyperlink"/>
-            <w:noProof/>
-          </w:rPr>
-          <w:t>5.4</w:t>
-        </w:r>
-        <w:r>
-          <w:rPr>
-            <w:rFonts w:asciiTheme="minorHAnsi" w:eastAsiaTheme="minorEastAsia" w:hAnsiTheme="minorHAnsi" w:cstheme="minorBidi"/>
-            <w:noProof/>
-          </w:rPr>
-          <w:tab/>
-        </w:r>
-        <w:r>
-          <w:rPr>
-            <w:rStyle w:val="Hyperlink"/>
-            <w:noProof/>
-          </w:rPr>
-          <w:t>Submit for Approval</w:t>
-        </w:r>
-        <w:r>
-          <w:rPr>
-            <w:noProof/>
-            <w:webHidden/>
-          </w:rPr>
-          <w:tab/>
-        </w:r>
-        <w:r>
-          <w:rPr>
-            <w:noProof/>
-            <w:webHidden/>
-          </w:rPr>
-          <w:fldChar w:fldCharType="begin"/>
-        </w:r>
-        <w:r>
-          <w:rPr>
-            <w:noProof/>
-            <w:webHidden/>
-          </w:rPr>
-          <w:instrText xml:space="preserve"> PAGEREF _Toc114210873 \h </w:instrText>
-        </w:r>
-        <w:r>
-          <w:rPr>
-            <w:noProof/>
-            <w:webHidden/>
-          </w:rPr>
-        </w:r>
-        <w:r>
-          <w:rPr>
-            <w:noProof/>
-            <w:webHidden/>
-          </w:rPr>
-          <w:fldChar w:fldCharType="separate"/>
-        </w:r>
-        <w:r>
-          <w:rPr>
-            <w:noProof/>
-            <w:webHidden/>
-          </w:rPr>
-          <w:t>5</w:t>
-        </w:r>
-        <w:r>
-          <w:rPr>
-            <w:noProof/>
-            <w:webHidden/>
-          </w:rPr>
-          <w:fldChar w:fldCharType="end"/>
-        </w:r>
-      </w:hyperlink>
-    </w:p>
-    <w:p>
-      <w:pPr>
-        <w:pStyle w:val="TOC2"/>
-        <w:tabs>
-          <w:tab w:val="left" w:pos="880"/>
-          <w:tab w:val="right" w:pos="9350"/>
-        </w:tabs>
-        <w:rPr>
-          <w:rFonts w:asciiTheme="minorHAnsi" w:eastAsiaTheme="minorEastAsia" w:hAnsiTheme="minorHAnsi" w:cstheme="minorBidi"/>
-          <w:noProof/>
-        </w:rPr>
-      </w:pPr>
-      <w:hyperlink w:anchor="_Toc114210874" w:history="1">
-        <w:r>
-          <w:rPr>
-            <w:rStyle w:val="Hyperlink"/>
-            <w:noProof/>
-          </w:rPr>
-          <w:t>5.5</w:t>
-        </w:r>
-        <w:r>
-          <w:rPr>
-            <w:rFonts w:asciiTheme="minorHAnsi" w:eastAsiaTheme="minorEastAsia" w:hAnsiTheme="minorHAnsi" w:cstheme="minorBidi"/>
-            <w:noProof/>
-          </w:rPr>
-          <w:tab/>
-        </w:r>
-        <w:r>
-          <w:rPr>
-            <w:rStyle w:val="Hyperlink"/>
-            <w:noProof/>
-          </w:rPr>
-          <w:t>Review</w:t>
-        </w:r>
-        <w:r>
-          <w:rPr>
-            <w:noProof/>
-            <w:webHidden/>
-          </w:rPr>
-          <w:tab/>
-        </w:r>
-        <w:r>
-          <w:rPr>
-            <w:noProof/>
-            <w:webHidden/>
-          </w:rPr>
-          <w:fldChar w:fldCharType="begin"/>
-        </w:r>
-        <w:r>
-          <w:rPr>
-            <w:noProof/>
-            <w:webHidden/>
-          </w:rPr>
-          <w:instrText xml:space="preserve"> PAGEREF _Toc114210874 \h </w:instrText>
-        </w:r>
-        <w:r>
-          <w:rPr>
-            <w:noProof/>
-            <w:webHidden/>
-          </w:rPr>
-        </w:r>
-        <w:r>
-          <w:rPr>
-            <w:noProof/>
-            <w:webHidden/>
-          </w:rPr>
-          <w:fldChar w:fldCharType="separate"/>
-        </w:r>
-        <w:r>
-          <w:rPr>
-            <w:noProof/>
-            <w:webHidden/>
-          </w:rPr>
-          <w:t>5</w:t>
-        </w:r>
-        <w:r>
-          <w:rPr>
-            <w:noProof/>
-            <w:webHidden/>
-          </w:rPr>
-          <w:fldChar w:fldCharType="end"/>
-        </w:r>
-      </w:hyperlink>
-    </w:p>
-    <w:p>
-      <w:pPr>
-        <w:pStyle w:val="TOC2"/>
-        <w:tabs>
-          <w:tab w:val="left" w:pos="880"/>
-          <w:tab w:val="right" w:pos="9350"/>
-        </w:tabs>
-        <w:rPr>
-          <w:rFonts w:asciiTheme="minorHAnsi" w:eastAsiaTheme="minorEastAsia" w:hAnsiTheme="minorHAnsi" w:cstheme="minorBidi"/>
-          <w:noProof/>
-        </w:rPr>
-      </w:pPr>
-      <w:hyperlink w:anchor="_Toc114210875" w:history="1">
-        <w:r>
-          <w:rPr>
-            <w:rStyle w:val="Hyperlink"/>
-            <w:noProof/>
-          </w:rPr>
-          <w:t>5.6</w:t>
-        </w:r>
-        <w:r>
-          <w:rPr>
-            <w:rFonts w:asciiTheme="minorHAnsi" w:eastAsiaTheme="minorEastAsia" w:hAnsiTheme="minorHAnsi" w:cstheme="minorBidi"/>
-            <w:noProof/>
-          </w:rPr>
-          <w:tab/>
-        </w:r>
-        <w:r>
-          <w:rPr>
-            <w:rStyle w:val="Hyperlink"/>
-            <w:noProof/>
-          </w:rPr>
-          <w:t>Approved</w:t>
-        </w:r>
-        <w:r>
-          <w:rPr>
-            <w:noProof/>
-            <w:webHidden/>
-          </w:rPr>
-          <w:tab/>
-        </w:r>
-        <w:r>
-          <w:rPr>
-            <w:noProof/>
-            <w:webHidden/>
-          </w:rPr>
-          <w:fldChar w:fldCharType="begin"/>
-        </w:r>
-        <w:r>
-          <w:rPr>
-            <w:noProof/>
-            <w:webHidden/>
-          </w:rPr>
-          <w:instrText xml:space="preserve"> PAGEREF _Toc114210875 \h </w:instrText>
-        </w:r>
-        <w:r>
-          <w:rPr>
-            <w:noProof/>
-            <w:webHidden/>
-          </w:rPr>
-        </w:r>
-        <w:r>
-          <w:rPr>
-            <w:noProof/>
-            <w:webHidden/>
-          </w:rPr>
-          <w:fldChar w:fldCharType="separate"/>
-        </w:r>
-        <w:r>
-          <w:rPr>
-            <w:noProof/>
-            <w:webHidden/>
-          </w:rPr>
-          <w:t>5</w:t>
-        </w:r>
-        <w:r>
-          <w:rPr>
-            <w:noProof/>
-            <w:webHidden/>
-          </w:rPr>
-          <w:fldChar w:fldCharType="end"/>
-        </w:r>
-      </w:hyperlink>
-    </w:p>
-    <w:p>
-      <w:pPr>
-        <w:pStyle w:val="TOC1"/>
-        <w:rPr>
-          <w:rFonts w:asciiTheme="minorHAnsi" w:eastAsiaTheme="minorEastAsia" w:hAnsiTheme="minorHAnsi" w:cstheme="minorBidi"/>
-          <w:noProof/>
-          <w:szCs w:val="22"/>
-        </w:rPr>
-      </w:pPr>
-      <w:hyperlink w:anchor="_Toc114210876" w:history="1">
-        <w:r>
-          <w:rPr>
-            <w:rStyle w:val="Hyperlink"/>
-            <w:noProof/>
-          </w:rPr>
-          <w:t>6.</w:t>
-        </w:r>
-        <w:r>
-          <w:rPr>
-            <w:rFonts w:asciiTheme="minorHAnsi" w:eastAsiaTheme="minorEastAsia" w:hAnsiTheme="minorHAnsi" w:cstheme="minorBidi"/>
-            <w:noProof/>
-            <w:szCs w:val="22"/>
-          </w:rPr>
-          <w:tab/>
-        </w:r>
-        <w:r>
-          <w:rPr>
-            <w:rStyle w:val="Hyperlink"/>
-            <w:noProof/>
-          </w:rPr>
-          <w:t>Screens</w:t>
-        </w:r>
-        <w:r>
-          <w:rPr>
-            <w:noProof/>
-            <w:webHidden/>
-          </w:rPr>
-          <w:tab/>
-        </w:r>
-        <w:r>
-          <w:rPr>
-            <w:noProof/>
-            <w:webHidden/>
-          </w:rPr>
-          <w:fldChar w:fldCharType="begin"/>
-        </w:r>
-        <w:r>
-          <w:rPr>
-            <w:noProof/>
-            <w:webHidden/>
-          </w:rPr>
-          <w:instrText xml:space="preserve"> PAGEREF _Toc114210876 \h </w:instrText>
-        </w:r>
-        <w:r>
-          <w:rPr>
-            <w:noProof/>
-            <w:webHidden/>
-          </w:rPr>
-        </w:r>
-        <w:r>
-          <w:rPr>
-            <w:noProof/>
-            <w:webHidden/>
-          </w:rPr>
-          <w:fldChar w:fldCharType="separate"/>
-        </w:r>
-        <w:r>
-          <w:rPr>
-            <w:noProof/>
-            <w:webHidden/>
-          </w:rPr>
-          <w:t>6</w:t>
-        </w:r>
-        <w:r>
-          <w:rPr>
-            <w:noProof/>
-            <w:webHidden/>
-          </w:rPr>
-          <w:fldChar w:fldCharType="end"/>
-        </w:r>
-      </w:hyperlink>
-    </w:p>
-    <w:p>
-      <w:pPr>
-        <w:pStyle w:val="TOC2"/>
-        <w:tabs>
-          <w:tab w:val="left" w:pos="880"/>
-          <w:tab w:val="right" w:pos="9350"/>
-        </w:tabs>
-        <w:rPr>
-          <w:rFonts w:asciiTheme="minorHAnsi" w:eastAsiaTheme="minorEastAsia" w:hAnsiTheme="minorHAnsi" w:cstheme="minorBidi"/>
-          <w:noProof/>
-        </w:rPr>
-      </w:pPr>
-      <w:hyperlink w:anchor="_Toc114210877" w:history="1">
-        <w:r>
-          <w:rPr>
-            <w:rStyle w:val="Hyperlink"/>
-            <w:noProof/>
-          </w:rPr>
-          <w:t>6.1</w:t>
-        </w:r>
-        <w:r>
-          <w:rPr>
-            <w:rFonts w:asciiTheme="minorHAnsi" w:eastAsiaTheme="minorEastAsia" w:hAnsiTheme="minorHAnsi" w:cstheme="minorBidi"/>
-            <w:noProof/>
-          </w:rPr>
-          <w:tab/>
-        </w:r>
-        <w:r>
-          <w:rPr>
-            <w:rStyle w:val="Hyperlink"/>
-            <w:noProof/>
-          </w:rPr>
-          <w:t>Spec (Home screen)</w:t>
-        </w:r>
-        <w:r>
-          <w:rPr>
-            <w:noProof/>
-            <w:webHidden/>
-          </w:rPr>
-          <w:tab/>
-        </w:r>
-        <w:r>
-          <w:rPr>
-            <w:noProof/>
-            <w:webHidden/>
-          </w:rPr>
-          <w:fldChar w:fldCharType="begin"/>
-        </w:r>
-        <w:r>
-          <w:rPr>
-            <w:noProof/>
-            <w:webHidden/>
-          </w:rPr>
-          <w:instrText xml:space="preserve"> PAGEREF _Toc114210877 \h </w:instrText>
-        </w:r>
-        <w:r>
-          <w:rPr>
-            <w:noProof/>
-            <w:webHidden/>
-          </w:rPr>
-        </w:r>
-        <w:r>
-          <w:rPr>
-            <w:noProof/>
-            <w:webHidden/>
-          </w:rPr>
-          <w:fldChar w:fldCharType="separate"/>
-        </w:r>
-        <w:r>
-          <w:rPr>
-            <w:noProof/>
-            <w:webHidden/>
-          </w:rPr>
-          <w:t>6</w:t>
-        </w:r>
-        <w:r>
-          <w:rPr>
-            <w:noProof/>
-            <w:webHidden/>
-          </w:rPr>
-          <w:fldChar w:fldCharType="end"/>
-        </w:r>
-      </w:hyperlink>
-    </w:p>
-    <w:p>
-      <w:pPr>
-        <w:pStyle w:val="TOC2"/>
-        <w:tabs>
-          <w:tab w:val="left" w:pos="880"/>
-          <w:tab w:val="right" w:pos="9350"/>
-        </w:tabs>
-        <w:rPr>
-          <w:rFonts w:asciiTheme="minorHAnsi" w:eastAsiaTheme="minorEastAsia" w:hAnsiTheme="minorHAnsi" w:cstheme="minorBidi"/>
-          <w:noProof/>
-        </w:rPr>
-      </w:pPr>
-      <w:hyperlink w:anchor="_Toc114210878" w:history="1">
-        <w:r>
-          <w:rPr>
-            <w:rStyle w:val="Hyperlink"/>
-            <w:noProof/>
-          </w:rPr>
-          <w:t>6.2</w:t>
-        </w:r>
-        <w:r>
-          <w:rPr>
-            <w:rFonts w:asciiTheme="minorHAnsi" w:eastAsiaTheme="minorEastAsia" w:hAnsiTheme="minorHAnsi" w:cstheme="minorBidi"/>
-            <w:noProof/>
-          </w:rPr>
-          <w:tab/>
-        </w:r>
-        <w:r>
-          <w:rPr>
-            <w:rStyle w:val="Hyperlink"/>
-            <w:noProof/>
-          </w:rPr>
-          <w:t>User Detail</w:t>
-        </w:r>
-        <w:r>
-          <w:rPr>
-            <w:noProof/>
-            <w:webHidden/>
-          </w:rPr>
-          <w:tab/>
-        </w:r>
-        <w:r>
-          <w:rPr>
-            <w:noProof/>
-            <w:webHidden/>
-          </w:rPr>
-          <w:fldChar w:fldCharType="begin"/>
-        </w:r>
-        <w:r>
-          <w:rPr>
-            <w:noProof/>
-            <w:webHidden/>
-          </w:rPr>
-          <w:instrText xml:space="preserve"> PAGEREF _Toc114210878 \h </w:instrText>
-        </w:r>
-        <w:r>
-          <w:rPr>
-            <w:noProof/>
-            <w:webHidden/>
-          </w:rPr>
-        </w:r>
-        <w:r>
-          <w:rPr>
-            <w:noProof/>
-            <w:webHidden/>
-          </w:rPr>
-          <w:fldChar w:fldCharType="separate"/>
-        </w:r>
-        <w:r>
-          <w:rPr>
-            <w:noProof/>
-            <w:webHidden/>
-          </w:rPr>
-          <w:t>7</w:t>
-        </w:r>
-        <w:r>
-          <w:rPr>
-            <w:noProof/>
-            <w:webHidden/>
-          </w:rPr>
-          <w:fldChar w:fldCharType="end"/>
-        </w:r>
-      </w:hyperlink>
-    </w:p>
-    <w:p>
-      <w:pPr>
-        <w:overflowPunct/>
-        <w:autoSpaceDE/>
-        <w:autoSpaceDN/>
-        <w:adjustRightInd/>
-        <w:spacing w:after="0"/>
-        <w:textAlignment w:val="auto"/>
-        <w:rPr>
-          <w:b/>
-        </w:rPr>
-      </w:pPr>
       <w:r>
         <w:rPr>
           <w:color w:val="2B579A"/>
@@ -1391,38 +1298,38 @@
       <w:pPr>
         <w:pStyle w:val="Heading1"/>
       </w:pPr>
-      <w:bookmarkStart w:id="2" w:name="_Toc78379396"/>
-      <w:bookmarkStart w:id="3" w:name="_Toc78379463"/>
-      <w:bookmarkStart w:id="4" w:name="_Toc114210865"/>
+      <w:bookmarkStart w:id="0" w:name="_Toc78379396"/>
+      <w:bookmarkStart w:id="1" w:name="_Toc78379463"/>
+      <w:bookmarkStart w:id="2" w:name="_Toc114210865"/>
       <w:r>
         <w:lastRenderedPageBreak/>
         <w:t>Purpose / Scope</w:t>
       </w:r>
+      <w:bookmarkEnd w:id="0"/>
+      <w:bookmarkEnd w:id="1"/>
       <w:bookmarkEnd w:id="2"/>
+    </w:p>
+    <w:p>
+      <w:bookmarkStart w:id="3" w:name="_Toc78379464"/>
+      <w:r>
+        <w:t>Purpose</w:t>
+      </w:r>
+      <w:r>
+        <w:t xml:space="preserve"> </w:t>
+      </w:r>
+      <w:r>
+        <w:t>–</w:t>
+      </w:r>
+      <w:r>
+        <w:t xml:space="preserve"> </w:t>
+      </w:r>
+      <w:r>
+        <w:t xml:space="preserve">This document </w:t>
+      </w:r>
+      <w:r>
+        <w:t xml:space="preserve">is </w:t>
+      </w:r>
       <w:bookmarkEnd w:id="3"/>
-      <w:bookmarkEnd w:id="4"/>
-    </w:p>
-    <w:p>
-      <w:bookmarkStart w:id="5" w:name="_Toc78379464"/>
-      <w:r>
-        <w:t>Purpose</w:t>
-      </w:r>
-      <w:r>
-        <w:t xml:space="preserve"> </w:t>
-      </w:r>
-      <w:r>
-        <w:t>–</w:t>
-      </w:r>
-      <w:r>
-        <w:t xml:space="preserve"> </w:t>
-      </w:r>
-      <w:r>
-        <w:t xml:space="preserve">This document </w:t>
-      </w:r>
-      <w:r>
-        <w:t xml:space="preserve">is </w:t>
-      </w:r>
-      <w:bookmarkEnd w:id="5"/>
       <w:r>
         <w:t xml:space="preserve">intended to </w:t>
       </w:r>
@@ -1491,118 +1398,118 @@
       <w:pPr>
         <w:pStyle w:val="Heading1"/>
       </w:pPr>
-      <w:bookmarkStart w:id="6" w:name="_Toc55565545"/>
-      <w:bookmarkStart w:id="7" w:name="_Toc55565721"/>
-      <w:bookmarkStart w:id="8" w:name="_Toc55566289"/>
-      <w:bookmarkStart w:id="9" w:name="_Toc55572852"/>
-      <w:bookmarkStart w:id="10" w:name="_Toc78379397"/>
-      <w:bookmarkStart w:id="11" w:name="_Toc78379465"/>
-      <w:bookmarkStart w:id="12" w:name="_Toc114210866"/>
+      <w:bookmarkStart w:id="4" w:name="_Toc55565545"/>
+      <w:bookmarkStart w:id="5" w:name="_Toc55565721"/>
+      <w:bookmarkStart w:id="6" w:name="_Toc55566289"/>
+      <w:bookmarkStart w:id="7" w:name="_Toc55572852"/>
+      <w:bookmarkStart w:id="8" w:name="_Toc78379397"/>
+      <w:bookmarkStart w:id="9" w:name="_Toc78379465"/>
+      <w:bookmarkStart w:id="10" w:name="_Toc114210866"/>
       <w:r>
         <w:t>Reference Documents</w:t>
       </w:r>
+      <w:bookmarkEnd w:id="4"/>
+      <w:bookmarkEnd w:id="5"/>
       <w:bookmarkEnd w:id="6"/>
       <w:bookmarkEnd w:id="7"/>
       <w:bookmarkEnd w:id="8"/>
       <w:bookmarkEnd w:id="9"/>
       <w:bookmarkEnd w:id="10"/>
+      <w:r>
+        <w:t xml:space="preserve"> </w:t>
+      </w:r>
+    </w:p>
+    <w:p>
+      <w:r>
+        <w:t>Spec System User Guide</w:t>
+      </w:r>
+    </w:p>
+    <w:p>
+      <w:pPr>
+        <w:pStyle w:val="Heading1"/>
+      </w:pPr>
+      <w:bookmarkStart w:id="11" w:name="_Toc78379398"/>
+      <w:bookmarkStart w:id="12" w:name="_Toc78379466"/>
+      <w:bookmarkStart w:id="13" w:name="_Toc114210867"/>
+      <w:bookmarkStart w:id="14" w:name="_Toc55565546"/>
+      <w:bookmarkStart w:id="15" w:name="_Toc55565722"/>
+      <w:bookmarkStart w:id="16" w:name="_Toc55566290"/>
+      <w:bookmarkStart w:id="17" w:name="_Toc55572853"/>
+      <w:r>
+        <w:t>Overview</w:t>
+      </w:r>
       <w:bookmarkEnd w:id="11"/>
       <w:bookmarkEnd w:id="12"/>
+      <w:bookmarkEnd w:id="13"/>
+    </w:p>
+    <w:p>
+      <w:r>
+        <w:t>Spec System is a light-weight solution for document control</w:t>
+      </w:r>
+      <w:r>
+        <w:t>.</w:t>
+      </w:r>
       <w:r>
         <w:t xml:space="preserve"> </w:t>
       </w:r>
-    </w:p>
-    <w:p>
-      <w:r>
-        <w:t>Spec System User Guide</w:t>
+      <w:r>
+        <w:t xml:space="preserve">It </w:t>
+      </w:r>
+      <w:r>
+        <w:t>is</w:t>
+      </w:r>
+      <w:r>
+        <w:t xml:space="preserve"> a controlled </w:t>
+      </w:r>
+      <w:r>
+        <w:t>system</w:t>
+      </w:r>
+      <w:r>
+        <w:t xml:space="preserve"> for releasing</w:t>
+      </w:r>
+      <w:r>
+        <w:t xml:space="preserve">, </w:t>
+      </w:r>
+      <w:r>
+        <w:t>revising</w:t>
+      </w:r>
+      <w:r>
+        <w:t xml:space="preserve"> and obsoleting</w:t>
+      </w:r>
+      <w:r>
+        <w:t xml:space="preserve"> documents. </w:t>
+      </w:r>
+    </w:p>
+    <w:p>
+      <w:r>
+        <w:t xml:space="preserve">Each numbered </w:t>
+      </w:r>
+      <w:r>
+        <w:t xml:space="preserve">spec is revised and released independently. </w:t>
+      </w:r>
+      <w:r>
+        <w:t xml:space="preserve">It will have one or more files attached to it. </w:t>
+      </w:r>
+      <w:r>
+        <w:t>It must be signed by at least one person</w:t>
+      </w:r>
+      <w:r>
+        <w:t xml:space="preserve"> before it is made active.</w:t>
       </w:r>
     </w:p>
     <w:p>
       <w:pPr>
         <w:pStyle w:val="Heading1"/>
       </w:pPr>
-      <w:bookmarkStart w:id="13" w:name="_Toc78379398"/>
-      <w:bookmarkStart w:id="14" w:name="_Toc78379466"/>
-      <w:bookmarkStart w:id="15" w:name="_Toc114210867"/>
-      <w:bookmarkStart w:id="16" w:name="_Toc55565546"/>
-      <w:bookmarkStart w:id="17" w:name="_Toc55565722"/>
-      <w:bookmarkStart w:id="18" w:name="_Toc55566290"/>
-      <w:bookmarkStart w:id="19" w:name="_Toc55572853"/>
-      <w:r>
-        <w:t>Overview</w:t>
-      </w:r>
-      <w:bookmarkEnd w:id="13"/>
+      <w:bookmarkStart w:id="18" w:name="_Toc114210868"/>
       <w:bookmarkEnd w:id="14"/>
       <w:bookmarkEnd w:id="15"/>
-    </w:p>
-    <w:p>
-      <w:r>
-        <w:t>Spec System is a light-weight solution for document control</w:t>
-      </w:r>
-      <w:r>
-        <w:t>.</w:t>
-      </w:r>
-      <w:r>
-        <w:t xml:space="preserve"> </w:t>
-      </w:r>
-      <w:r>
-        <w:t xml:space="preserve">It </w:t>
-      </w:r>
-      <w:r>
-        <w:t>is</w:t>
-      </w:r>
-      <w:r>
-        <w:t xml:space="preserve"> a controlled </w:t>
-      </w:r>
-      <w:r>
-        <w:t>system</w:t>
-      </w:r>
-      <w:r>
-        <w:t xml:space="preserve"> for releasing</w:t>
-      </w:r>
-      <w:r>
-        <w:t xml:space="preserve">, </w:t>
-      </w:r>
-      <w:r>
-        <w:t>revising</w:t>
-      </w:r>
-      <w:r>
-        <w:t xml:space="preserve"> and obsoleting</w:t>
-      </w:r>
-      <w:r>
-        <w:t xml:space="preserve"> documents. </w:t>
-      </w:r>
-    </w:p>
-    <w:p>
-      <w:r>
-        <w:t xml:space="preserve">Each numbered </w:t>
-      </w:r>
-      <w:r>
-        <w:t xml:space="preserve">spec is revised and released independently. </w:t>
-      </w:r>
-      <w:r>
-        <w:t xml:space="preserve">It will have one or more files attached to it. </w:t>
-      </w:r>
-      <w:r>
-        <w:t>It must be signed by at least one person</w:t>
-      </w:r>
-      <w:r>
-        <w:t xml:space="preserve"> before it is made active.</w:t>
-      </w:r>
-    </w:p>
-    <w:p>
-      <w:pPr>
-        <w:pStyle w:val="Heading1"/>
-      </w:pPr>
-      <w:bookmarkStart w:id="20" w:name="_Toc114210868"/>
       <w:bookmarkEnd w:id="16"/>
       <w:bookmarkEnd w:id="17"/>
+      <w:r>
+        <w:t>Login</w:t>
+      </w:r>
       <w:bookmarkEnd w:id="18"/>
-      <w:bookmarkEnd w:id="19"/>
-      <w:r>
-        <w:t>Login</w:t>
-      </w:r>
-      <w:bookmarkEnd w:id="20"/>
     </w:p>
     <w:p>
       <w:r>
@@ -1721,10 +1628,10 @@
             <v:path o:extrusionok="f" gradientshapeok="t" o:connecttype="rect"/>
             <o:lock v:ext="edit" aspectratio="t"/>
           </v:shapetype>
-          <v:shape id="_x0000_i1067" type="#_x0000_t75" style="width:465.9pt;height:422.3pt" o:ole="">
+          <v:shape id="_x0000_i1025" type="#_x0000_t75" style="width:465.75pt;height:422.25pt" o:ole="">
             <v:imagedata r:id="rId12" o:title=""/>
           </v:shape>
-          <o:OLEObject Type="Embed" ProgID="Visio.Drawing.15" ShapeID="_x0000_i1067" DrawAspect="Content" ObjectID="_1727005752" r:id="rId13"/>
+          <o:OLEObject Type="Embed" ProgID="Visio.Drawing.15" ShapeID="_x0000_i1025" DrawAspect="Content" ObjectID="_1729669227" r:id="rId13"/>
         </w:object>
       </w:r>
     </w:p>
@@ -1732,11 +1639,11 @@
       <w:pPr>
         <w:pStyle w:val="Heading2"/>
       </w:pPr>
-      <w:bookmarkStart w:id="21" w:name="_Toc114210870"/>
+      <w:bookmarkStart w:id="19" w:name="_Toc114210870"/>
       <w:r>
         <w:t>Spec</w:t>
       </w:r>
-      <w:bookmarkEnd w:id="21"/>
+      <w:bookmarkEnd w:id="19"/>
     </w:p>
     <w:p>
       <w:r>
@@ -1865,8 +1772,8 @@
       </w:r>
     </w:p>
     <w:p>
-      <w:bookmarkStart w:id="22" w:name="_Ref114210697"/>
-      <w:bookmarkStart w:id="23" w:name="_Toc114210872"/>
+      <w:bookmarkStart w:id="20" w:name="_Ref114210697"/>
+      <w:bookmarkStart w:id="21" w:name="_Toc114210872"/>
       <w:r>
         <w:t xml:space="preserve">Continue processing at </w:t>
       </w:r>
@@ -1886,8 +1793,8 @@
         <w:fldChar w:fldCharType="end"/>
       </w:r>
     </w:p>
-    <w:bookmarkEnd w:id="22"/>
-    <w:bookmarkEnd w:id="23"/>
+    <w:bookmarkEnd w:id="20"/>
+    <w:bookmarkEnd w:id="21"/>
     <w:p>
       <w:pPr>
         <w:pStyle w:val="Heading2"/>
@@ -2007,12 +1914,7 @@
       </w:r>
     </w:p>
     <w:sectPr>
-      <w:headerReference w:type="even" r:id="rId14"/>
-      <w:headerReference w:type="default" r:id="rId15"/>
-      <w:footerReference w:type="even" r:id="rId16"/>
-      <w:footerReference w:type="default" r:id="rId17"/>
-      <w:headerReference w:type="first" r:id="rId18"/>
-      <w:footerReference w:type="first" r:id="rId19"/>
+      <w:footerReference w:type="default" r:id="rId14"/>
       <w:type w:val="continuous"/>
       <w:pgSz w:w="12240" w:h="15840" w:code="1"/>
       <w:pgMar w:top="1440" w:right="1440" w:bottom="1440" w:left="1440" w:header="576" w:footer="288" w:gutter="0"/>
@@ -2052,16 +1954,6 @@
 </file>
 
 <file path=word/footer1.xml><?xml version="1.0" encoding="utf-8"?>
-<w:ftr xmlns:wpc="http://schemas.microsoft.com/office/word/2010/wordprocessingCanvas" xmlns:cx="http://schemas.microsoft.com/office/drawing/2014/chartex" xmlns:cx1="http://schemas.microsoft.com/office/drawing/2015/9/8/chartex" xmlns:cx2="http://schemas.microsoft.com/office/drawing/2015/10/21/chartex" xmlns:cx3="http://schemas.microsoft.com/office/drawing/2016/5/9/chartex" xmlns:cx4="http://schemas.microsoft.com/office/drawing/2016/5/10/chartex" xmlns:cx5="http://schemas.microsoft.com/office/drawing/2016/5/11/chartex" xmlns:cx6="http://schemas.microsoft.com/office/drawing/2016/5/12/chartex" xmlns:cx7="http://schemas.microsoft.com/office/drawing/2016/5/13/chartex" xmlns:cx8="http://schemas.microsoft.com/office/drawing/2016/5/14/chartex" xmlns:mc="http://schemas.openxmlformats.org/markup-compatibility/2006" xmlns:aink="http://schemas.microsoft.com/office/drawing/2016/ink" xmlns:am3d="http://schemas.microsoft.com/office/drawing/2017/model3d" xmlns:o="urn:schemas-microsoft-com:office:office" xmlns:oel="http://schemas.microsoft.com/office/2019/extlst" xmlns:r="http://schemas.openxmlformats.org/officeDocument/2006/relationships" xmlns:m="http://schemas.openxmlformats.org/officeDocument/2006/math" xmlns:v="urn:schemas-microsoft-com:vml" xmlns:wp14="http://schemas.microsoft.com/office/word/2010/wordprocessingDrawing" xmlns:wp="http://schemas.openxmlformats.org/drawingml/2006/wordprocessingDrawing" xmlns:w10="urn:schemas-microsoft-com:office:word" xmlns:w="http://schemas.openxmlformats.org/wordprocessingml/2006/main" xmlns:w14="http://schemas.microsoft.com/office/word/2010/wordml" xmlns:w15="http://schemas.microsoft.com/office/word/2012/wordml" xmlns:w16cex="http://schemas.microsoft.com/office/word/2018/wordml/cex" xmlns:w16cid="http://schemas.microsoft.com/office/word/2016/wordml/cid" xmlns:w16="http://schemas.microsoft.com/office/word/2018/wordml" xmlns:w16sdtdh="http://schemas.microsoft.com/office/word/2020/wordml/sdtdatahash" xmlns:w16se="http://schemas.microsoft.com/office/word/2015/wordml/symex" xmlns:wpg="http://schemas.microsoft.com/office/word/2010/wordprocessingGroup" xmlns:wpi="http://schemas.microsoft.com/office/word/2010/wordprocessingInk" xmlns:wne="http://schemas.microsoft.com/office/word/2006/wordml" xmlns:wps="http://schemas.microsoft.com/office/word/2010/wordprocessingShape" mc:Ignorable="w14 w15 w16se w16cid w16 w16cex w16sdtdh wp14">
-  <w:p>
-    <w:pPr>
-      <w:pStyle w:val="Footer"/>
-    </w:pPr>
-  </w:p>
-</w:ftr>
-</file>
-
-<file path=word/footer2.xml><?xml version="1.0" encoding="utf-8"?>
 <w:ftr xmlns:wpc="http://schemas.microsoft.com/office/word/2010/wordprocessingCanvas" xmlns:cx="http://schemas.microsoft.com/office/drawing/2014/chartex" xmlns:cx1="http://schemas.microsoft.com/office/drawing/2015/9/8/chartex" xmlns:cx2="http://schemas.microsoft.com/office/drawing/2015/10/21/chartex" xmlns:cx3="http://schemas.microsoft.com/office/drawing/2016/5/9/chartex" xmlns:cx4="http://schemas.microsoft.com/office/drawing/2016/5/10/chartex" xmlns:cx5="http://schemas.microsoft.com/office/drawing/2016/5/11/chartex" xmlns:cx6="http://schemas.microsoft.com/office/drawing/2016/5/12/chartex" xmlns:cx7="http://schemas.microsoft.com/office/drawing/2016/5/13/chartex" xmlns:cx8="http://schemas.microsoft.com/office/drawing/2016/5/14/chartex" xmlns:mc="http://schemas.openxmlformats.org/markup-compatibility/2006" xmlns:aink="http://schemas.microsoft.com/office/drawing/2016/ink" xmlns:am3d="http://schemas.microsoft.com/office/drawing/2017/model3d" xmlns:o="urn:schemas-microsoft-com:office:office" xmlns:oel="http://schemas.microsoft.com/office/2019/extlst" xmlns:r="http://schemas.openxmlformats.org/officeDocument/2006/relationships" xmlns:m="http://schemas.openxmlformats.org/officeDocument/2006/math" xmlns:v="urn:schemas-microsoft-com:vml" xmlns:wp14="http://schemas.microsoft.com/office/word/2010/wordprocessingDrawing" xmlns:wp="http://schemas.openxmlformats.org/drawingml/2006/wordprocessingDrawing" xmlns:w10="urn:schemas-microsoft-com:office:word" xmlns:w="http://schemas.openxmlformats.org/wordprocessingml/2006/main" xmlns:w14="http://schemas.microsoft.com/office/word/2010/wordml" xmlns:w15="http://schemas.microsoft.com/office/word/2012/wordml" xmlns:w16cex="http://schemas.microsoft.com/office/word/2018/wordml/cex" xmlns:w16cid="http://schemas.microsoft.com/office/word/2016/wordml/cid" xmlns:w16="http://schemas.microsoft.com/office/word/2018/wordml" xmlns:w16sdtdh="http://schemas.microsoft.com/office/word/2020/wordml/sdtdatahash" xmlns:w16se="http://schemas.microsoft.com/office/word/2015/wordml/symex" xmlns:wpg="http://schemas.microsoft.com/office/word/2010/wordprocessingGroup" xmlns:wpi="http://schemas.microsoft.com/office/word/2010/wordprocessingInk" xmlns:wne="http://schemas.microsoft.com/office/word/2006/wordml" xmlns:wps="http://schemas.microsoft.com/office/word/2010/wordprocessingShape" mc:Ignorable="w14 w15 w16se w16cid w16 w16cex w16sdtdh wp14">
   <w:p>
     <w:pPr>
@@ -2290,16 +2182,6 @@
 </w:ftr>
 </file>
 
-<file path=word/footer3.xml><?xml version="1.0" encoding="utf-8"?>
-<w:ftr xmlns:wpc="http://schemas.microsoft.com/office/word/2010/wordprocessingCanvas" xmlns:cx="http://schemas.microsoft.com/office/drawing/2014/chartex" xmlns:cx1="http://schemas.microsoft.com/office/drawing/2015/9/8/chartex" xmlns:cx2="http://schemas.microsoft.com/office/drawing/2015/10/21/chartex" xmlns:cx3="http://schemas.microsoft.com/office/drawing/2016/5/9/chartex" xmlns:cx4="http://schemas.microsoft.com/office/drawing/2016/5/10/chartex" xmlns:cx5="http://schemas.microsoft.com/office/drawing/2016/5/11/chartex" xmlns:cx6="http://schemas.microsoft.com/office/drawing/2016/5/12/chartex" xmlns:cx7="http://schemas.microsoft.com/office/drawing/2016/5/13/chartex" xmlns:cx8="http://schemas.microsoft.com/office/drawing/2016/5/14/chartex" xmlns:mc="http://schemas.openxmlformats.org/markup-compatibility/2006" xmlns:aink="http://schemas.microsoft.com/office/drawing/2016/ink" xmlns:am3d="http://schemas.microsoft.com/office/drawing/2017/model3d" xmlns:o="urn:schemas-microsoft-com:office:office" xmlns:oel="http://schemas.microsoft.com/office/2019/extlst" xmlns:r="http://schemas.openxmlformats.org/officeDocument/2006/relationships" xmlns:m="http://schemas.openxmlformats.org/officeDocument/2006/math" xmlns:v="urn:schemas-microsoft-com:vml" xmlns:wp14="http://schemas.microsoft.com/office/word/2010/wordprocessingDrawing" xmlns:wp="http://schemas.openxmlformats.org/drawingml/2006/wordprocessingDrawing" xmlns:w10="urn:schemas-microsoft-com:office:word" xmlns:w="http://schemas.openxmlformats.org/wordprocessingml/2006/main" xmlns:w14="http://schemas.microsoft.com/office/word/2010/wordml" xmlns:w15="http://schemas.microsoft.com/office/word/2012/wordml" xmlns:w16cex="http://schemas.microsoft.com/office/word/2018/wordml/cex" xmlns:w16cid="http://schemas.microsoft.com/office/word/2016/wordml/cid" xmlns:w16="http://schemas.microsoft.com/office/word/2018/wordml" xmlns:w16sdtdh="http://schemas.microsoft.com/office/word/2020/wordml/sdtdatahash" xmlns:w16se="http://schemas.microsoft.com/office/word/2015/wordml/symex" xmlns:wpg="http://schemas.microsoft.com/office/word/2010/wordprocessingGroup" xmlns:wpi="http://schemas.microsoft.com/office/word/2010/wordprocessingInk" xmlns:wne="http://schemas.microsoft.com/office/word/2006/wordml" xmlns:wps="http://schemas.microsoft.com/office/word/2010/wordprocessingShape" mc:Ignorable="w14 w15 w16se w16cid w16 w16cex w16sdtdh wp14">
-  <w:p>
-    <w:pPr>
-      <w:pStyle w:val="Footer"/>
-    </w:pPr>
-  </w:p>
-</w:ftr>
-</file>
-
 <file path=word/footnotes.xml><?xml version="1.0" encoding="utf-8"?>
 <w:footnotes xmlns:wpc="http://schemas.microsoft.com/office/word/2010/wordprocessingCanvas" xmlns:cx="http://schemas.microsoft.com/office/drawing/2014/chartex" xmlns:cx1="http://schemas.microsoft.com/office/drawing/2015/9/8/chartex" xmlns:cx2="http://schemas.microsoft.com/office/drawing/2015/10/21/chartex" xmlns:cx3="http://schemas.microsoft.com/office/drawing/2016/5/9/chartex" xmlns:cx4="http://schemas.microsoft.com/office/drawing/2016/5/10/chartex" xmlns:cx5="http://schemas.microsoft.com/office/drawing/2016/5/11/chartex" xmlns:cx6="http://schemas.microsoft.com/office/drawing/2016/5/12/chartex" xmlns:cx7="http://schemas.microsoft.com/office/drawing/2016/5/13/chartex" xmlns:cx8="http://schemas.microsoft.com/office/drawing/2016/5/14/chartex" xmlns:mc="http://schemas.openxmlformats.org/markup-compatibility/2006" xmlns:aink="http://schemas.microsoft.com/office/drawing/2016/ink" xmlns:am3d="http://schemas.microsoft.com/office/drawing/2017/model3d" xmlns:o="urn:schemas-microsoft-com:office:office" xmlns:oel="http://schemas.microsoft.com/office/2019/extlst" xmlns:r="http://schemas.openxmlformats.org/officeDocument/2006/relationships" xmlns:m="http://schemas.openxmlformats.org/officeDocument/2006/math" xmlns:v="urn:schemas-microsoft-com:vml" xmlns:wp14="http://schemas.microsoft.com/office/word/2010/wordprocessingDrawing" xmlns:wp="http://schemas.openxmlformats.org/drawingml/2006/wordprocessingDrawing" xmlns:w10="urn:schemas-microsoft-com:office:word" xmlns:w="http://schemas.openxmlformats.org/wordprocessingml/2006/main" xmlns:w14="http://schemas.microsoft.com/office/word/2010/wordml" xmlns:w15="http://schemas.microsoft.com/office/word/2012/wordml" xmlns:w16cex="http://schemas.microsoft.com/office/word/2018/wordml/cex" xmlns:w16cid="http://schemas.microsoft.com/office/word/2016/wordml/cid" xmlns:w16="http://schemas.microsoft.com/office/word/2018/wordml" xmlns:w16sdtdh="http://schemas.microsoft.com/office/word/2020/wordml/sdtdatahash" xmlns:w16se="http://schemas.microsoft.com/office/word/2015/wordml/symex" xmlns:wpg="http://schemas.microsoft.com/office/word/2010/wordprocessingGroup" xmlns:wpi="http://schemas.microsoft.com/office/word/2010/wordprocessingInk" xmlns:wne="http://schemas.microsoft.com/office/word/2006/wordml" xmlns:wps="http://schemas.microsoft.com/office/word/2010/wordprocessingShape" mc:Ignorable="w14 w15 w16se w16cid w16 w16cex w16sdtdh wp14">
   <w:footnote w:type="separator" w:id="-1">
@@ -2324,52 +2206,6 @@
     </w:p>
   </w:footnote>
 </w:footnotes>
-</file>
-
-<file path=word/header1.xml><?xml version="1.0" encoding="utf-8"?>
-<w:hdr xmlns:wpc="http://schemas.microsoft.com/office/word/2010/wordprocessingCanvas" xmlns:cx="http://schemas.microsoft.com/office/drawing/2014/chartex" xmlns:cx1="http://schemas.microsoft.com/office/drawing/2015/9/8/chartex" xmlns:cx2="http://schemas.microsoft.com/office/drawing/2015/10/21/chartex" xmlns:cx3="http://schemas.microsoft.com/office/drawing/2016/5/9/chartex" xmlns:cx4="http://schemas.microsoft.com/office/drawing/2016/5/10/chartex" xmlns:cx5="http://schemas.microsoft.com/office/drawing/2016/5/11/chartex" xmlns:cx6="http://schemas.microsoft.com/office/drawing/2016/5/12/chartex" xmlns:cx7="http://schemas.microsoft.com/office/drawing/2016/5/13/chartex" xmlns:cx8="http://schemas.microsoft.com/office/drawing/2016/5/14/chartex" xmlns:mc="http://schemas.openxmlformats.org/markup-compatibility/2006" xmlns:aink="http://schemas.microsoft.com/office/drawing/2016/ink" xmlns:am3d="http://schemas.microsoft.com/office/drawing/2017/model3d" xmlns:o="urn:schemas-microsoft-com:office:office" xmlns:oel="http://schemas.microsoft.com/office/2019/extlst" xmlns:r="http://schemas.openxmlformats.org/officeDocument/2006/relationships" xmlns:m="http://schemas.openxmlformats.org/officeDocument/2006/math" xmlns:v="urn:schemas-microsoft-com:vml" xmlns:wp14="http://schemas.microsoft.com/office/word/2010/wordprocessingDrawing" xmlns:wp="http://schemas.openxmlformats.org/drawingml/2006/wordprocessingDrawing" xmlns:w10="urn:schemas-microsoft-com:office:word" xmlns:w="http://schemas.openxmlformats.org/wordprocessingml/2006/main" xmlns:w14="http://schemas.microsoft.com/office/word/2010/wordml" xmlns:w15="http://schemas.microsoft.com/office/word/2012/wordml" xmlns:w16cex="http://schemas.microsoft.com/office/word/2018/wordml/cex" xmlns:w16cid="http://schemas.microsoft.com/office/word/2016/wordml/cid" xmlns:w16="http://schemas.microsoft.com/office/word/2018/wordml" xmlns:w16sdtdh="http://schemas.microsoft.com/office/word/2020/wordml/sdtdatahash" xmlns:w16se="http://schemas.microsoft.com/office/word/2015/wordml/symex" xmlns:wpg="http://schemas.microsoft.com/office/word/2010/wordprocessingGroup" xmlns:wpi="http://schemas.microsoft.com/office/word/2010/wordprocessingInk" xmlns:wne="http://schemas.microsoft.com/office/word/2006/wordml" xmlns:wps="http://schemas.microsoft.com/office/word/2010/wordprocessingShape" mc:Ignorable="w14 w15 w16se w16cid w16 w16cex w16sdtdh wp14">
-  <w:p>
-    <w:pPr>
-      <w:pStyle w:val="Header"/>
-    </w:pPr>
-  </w:p>
-</w:hdr>
-</file>
-
-<file path=word/header2.xml><?xml version="1.0" encoding="utf-8"?>
-<w:hdr xmlns:wpc="http://schemas.microsoft.com/office/word/2010/wordprocessingCanvas" xmlns:cx="http://schemas.microsoft.com/office/drawing/2014/chartex" xmlns:cx1="http://schemas.microsoft.com/office/drawing/2015/9/8/chartex" xmlns:cx2="http://schemas.microsoft.com/office/drawing/2015/10/21/chartex" xmlns:cx3="http://schemas.microsoft.com/office/drawing/2016/5/9/chartex" xmlns:cx4="http://schemas.microsoft.com/office/drawing/2016/5/10/chartex" xmlns:cx5="http://schemas.microsoft.com/office/drawing/2016/5/11/chartex" xmlns:cx6="http://schemas.microsoft.com/office/drawing/2016/5/12/chartex" xmlns:cx7="http://schemas.microsoft.com/office/drawing/2016/5/13/chartex" xmlns:cx8="http://schemas.microsoft.com/office/drawing/2016/5/14/chartex" xmlns:mc="http://schemas.openxmlformats.org/markup-compatibility/2006" xmlns:aink="http://schemas.microsoft.com/office/drawing/2016/ink" xmlns:am3d="http://schemas.microsoft.com/office/drawing/2017/model3d" xmlns:o="urn:schemas-microsoft-com:office:office" xmlns:oel="http://schemas.microsoft.com/office/2019/extlst" xmlns:r="http://schemas.openxmlformats.org/officeDocument/2006/relationships" xmlns:m="http://schemas.openxmlformats.org/officeDocument/2006/math" xmlns:v="urn:schemas-microsoft-com:vml" xmlns:wp14="http://schemas.microsoft.com/office/word/2010/wordprocessingDrawing" xmlns:wp="http://schemas.openxmlformats.org/drawingml/2006/wordprocessingDrawing" xmlns:w10="urn:schemas-microsoft-com:office:word" xmlns:w="http://schemas.openxmlformats.org/wordprocessingml/2006/main" xmlns:w14="http://schemas.microsoft.com/office/word/2010/wordml" xmlns:w15="http://schemas.microsoft.com/office/word/2012/wordml" xmlns:w16cex="http://schemas.microsoft.com/office/word/2018/wordml/cex" xmlns:w16cid="http://schemas.microsoft.com/office/word/2016/wordml/cid" xmlns:w16="http://schemas.microsoft.com/office/word/2018/wordml" xmlns:w16sdtdh="http://schemas.microsoft.com/office/word/2020/wordml/sdtdatahash" xmlns:w16se="http://schemas.microsoft.com/office/word/2015/wordml/symex" xmlns:wpg="http://schemas.microsoft.com/office/word/2010/wordprocessingGroup" xmlns:wpi="http://schemas.microsoft.com/office/word/2010/wordprocessingInk" xmlns:wne="http://schemas.microsoft.com/office/word/2006/wordml" xmlns:wps="http://schemas.microsoft.com/office/word/2010/wordprocessingShape" mc:Ignorable="w14 w15 w16se w16cid w16 w16cex w16sdtdh wp14">
-  <w:p>
-    <w:pPr>
-      <w:pStyle w:val="Header"/>
-      <w:ind w:hanging="1260"/>
-      <w:jc w:val="center"/>
-      <w:rPr>
-        <w:noProof/>
-      </w:rPr>
-    </w:pPr>
-    <w:r>
-      <w:rPr>
-        <w:noProof/>
-      </w:rPr>
-      <w:t xml:space="preserve">                          </w:t>
-    </w:r>
-  </w:p>
-  <w:p>
-    <w:pPr>
-      <w:pStyle w:val="Header"/>
-    </w:pPr>
-  </w:p>
-</w:hdr>
-</file>
-
-<file path=word/header3.xml><?xml version="1.0" encoding="utf-8"?>
-<w:hdr xmlns:wpc="http://schemas.microsoft.com/office/word/2010/wordprocessingCanvas" xmlns:cx="http://schemas.microsoft.com/office/drawing/2014/chartex" xmlns:cx1="http://schemas.microsoft.com/office/drawing/2015/9/8/chartex" xmlns:cx2="http://schemas.microsoft.com/office/drawing/2015/10/21/chartex" xmlns:cx3="http://schemas.microsoft.com/office/drawing/2016/5/9/chartex" xmlns:cx4="http://schemas.microsoft.com/office/drawing/2016/5/10/chartex" xmlns:cx5="http://schemas.microsoft.com/office/drawing/2016/5/11/chartex" xmlns:cx6="http://schemas.microsoft.com/office/drawing/2016/5/12/chartex" xmlns:cx7="http://schemas.microsoft.com/office/drawing/2016/5/13/chartex" xmlns:cx8="http://schemas.microsoft.com/office/drawing/2016/5/14/chartex" xmlns:mc="http://schemas.openxmlformats.org/markup-compatibility/2006" xmlns:aink="http://schemas.microsoft.com/office/drawing/2016/ink" xmlns:am3d="http://schemas.microsoft.com/office/drawing/2017/model3d" xmlns:o="urn:schemas-microsoft-com:office:office" xmlns:oel="http://schemas.microsoft.com/office/2019/extlst" xmlns:r="http://schemas.openxmlformats.org/officeDocument/2006/relationships" xmlns:m="http://schemas.openxmlformats.org/officeDocument/2006/math" xmlns:v="urn:schemas-microsoft-com:vml" xmlns:wp14="http://schemas.microsoft.com/office/word/2010/wordprocessingDrawing" xmlns:wp="http://schemas.openxmlformats.org/drawingml/2006/wordprocessingDrawing" xmlns:w10="urn:schemas-microsoft-com:office:word" xmlns:w="http://schemas.openxmlformats.org/wordprocessingml/2006/main" xmlns:w14="http://schemas.microsoft.com/office/word/2010/wordml" xmlns:w15="http://schemas.microsoft.com/office/word/2012/wordml" xmlns:w16cex="http://schemas.microsoft.com/office/word/2018/wordml/cex" xmlns:w16cid="http://schemas.microsoft.com/office/word/2016/wordml/cid" xmlns:w16="http://schemas.microsoft.com/office/word/2018/wordml" xmlns:w16sdtdh="http://schemas.microsoft.com/office/word/2020/wordml/sdtdatahash" xmlns:w16se="http://schemas.microsoft.com/office/word/2015/wordml/symex" xmlns:wpg="http://schemas.microsoft.com/office/word/2010/wordprocessingGroup" xmlns:wpi="http://schemas.microsoft.com/office/word/2010/wordprocessingInk" xmlns:wne="http://schemas.microsoft.com/office/word/2006/wordml" xmlns:wps="http://schemas.microsoft.com/office/word/2010/wordprocessingShape" mc:Ignorable="w14 w15 w16se w16cid w16 w16cex w16sdtdh wp14">
-  <w:p>
-    <w:pPr>
-      <w:pStyle w:val="Header"/>
-    </w:pPr>
-  </w:p>
-</w:hdr>
 </file>
 
 <file path=word/numbering.xml><?xml version="1.0" encoding="utf-8"?>
@@ -5040,6 +4876,34 @@
 </file>
 
 <file path=customXml/item1.xml><?xml version="1.0" encoding="utf-8"?>
+<p:properties xmlns:p="http://schemas.microsoft.com/office/2006/metadata/properties" xmlns:xsi="http://www.w3.org/2001/XMLSchema-instance" xmlns:pc="http://schemas.microsoft.com/office/infopath/2007/PartnerControls">
+  <documentManagement>
+    <Time xmlns="ae5223fb-1ab4-417b-a193-164136bedac8" xsi:nil="true"/>
+    <SharedWithUsers xmlns="3ac6ce7b-17b7-4664-9b61-86a413a10459">
+      <UserInfo>
+        <DisplayName>Everyone except external users</DisplayName>
+        <AccountId>8</AccountId>
+        <AccountType/>
+      </UserInfo>
+    </SharedWithUsers>
+    <lcf76f155ced4ddcb4097134ff3c332f xmlns="ae5223fb-1ab4-417b-a193-164136bedac8">
+      <Terms xmlns="http://schemas.microsoft.com/office/infopath/2007/PartnerControls"/>
+    </lcf76f155ced4ddcb4097134ff3c332f>
+    <TaxCatchAll xmlns="7917855b-6f5c-4609-ac33-94962ac18981" xsi:nil="true"/>
+  </documentManagement>
+</p:properties>
+</file>
+
+<file path=customXml/item2.xml><?xml version="1.0" encoding="utf-8"?>
+<?mso-contentType ?>
+<FormTemplates xmlns="http://schemas.microsoft.com/sharepoint/v3/contenttype/forms">
+  <Display>DocumentLibraryForm</Display>
+  <Edit>DocumentLibraryForm</Edit>
+  <New>DocumentLibraryForm</New>
+</FormTemplates>
+</file>
+
+<file path=customXml/item3.xml><?xml version="1.0" encoding="utf-8"?>
 <ct:contentTypeSchema xmlns:ct="http://schemas.microsoft.com/office/2006/metadata/contentType" xmlns:ma="http://schemas.microsoft.com/office/2006/metadata/properties/metaAttributes" ct:_="" ma:_="" ma:contentTypeName="Document" ma:contentTypeID="0x010100D69D2F6950FAC241B5C0C8409196225E" ma:contentTypeVersion="13" ma:contentTypeDescription="Create a new document." ma:contentTypeScope="" ma:versionID="c72d90dfa8bdb4db39963a709b947485">
   <xsd:schema xmlns:xsd="http://www.w3.org/2001/XMLSchema" xmlns:xs="http://www.w3.org/2001/XMLSchema" xmlns:p="http://schemas.microsoft.com/office/2006/metadata/properties" xmlns:ns2="3ac6ce7b-17b7-4664-9b61-86a413a10459" xmlns:ns3="ae5223fb-1ab4-417b-a193-164136bedac8" xmlns:ns4="7917855b-6f5c-4609-ac33-94962ac18981" targetNamespace="http://schemas.microsoft.com/office/2006/metadata/properties" ma:root="true" ma:fieldsID="2d6d2d19823edc0abb492fffecd8845c" ns2:_="" ns3:_="" ns4:_="">
     <xsd:import namespace="3ac6ce7b-17b7-4664-9b61-86a413a10459"/>
@@ -5269,39 +5133,31 @@
 </ct:contentTypeSchema>
 </file>
 
-<file path=customXml/item2.xml><?xml version="1.0" encoding="utf-8"?>
+<file path=customXml/item4.xml><?xml version="1.0" encoding="utf-8"?>
 <b:Sources xmlns:b="http://schemas.openxmlformats.org/officeDocument/2006/bibliography" xmlns="http://schemas.openxmlformats.org/officeDocument/2006/bibliography" SelectedStyle="\APA.XSL" StyleName="APA"/>
 </file>
 
-<file path=customXml/item3.xml><?xml version="1.0" encoding="utf-8"?>
-<p:properties xmlns:p="http://schemas.microsoft.com/office/2006/metadata/properties" xmlns:xsi="http://www.w3.org/2001/XMLSchema-instance" xmlns:pc="http://schemas.microsoft.com/office/infopath/2007/PartnerControls">
-  <documentManagement>
-    <Time xmlns="ae5223fb-1ab4-417b-a193-164136bedac8" xsi:nil="true"/>
-    <SharedWithUsers xmlns="3ac6ce7b-17b7-4664-9b61-86a413a10459">
-      <UserInfo>
-        <DisplayName>Everyone except external users</DisplayName>
-        <AccountId>8</AccountId>
-        <AccountType/>
-      </UserInfo>
-    </SharedWithUsers>
-    <lcf76f155ced4ddcb4097134ff3c332f xmlns="ae5223fb-1ab4-417b-a193-164136bedac8">
-      <Terms xmlns="http://schemas.microsoft.com/office/infopath/2007/PartnerControls"/>
-    </lcf76f155ced4ddcb4097134ff3c332f>
-    <TaxCatchAll xmlns="7917855b-6f5c-4609-ac33-94962ac18981" xsi:nil="true"/>
-  </documentManagement>
-</p:properties>
+<file path=customXml/itemProps1.xml><?xml version="1.0" encoding="utf-8"?>
+<ds:datastoreItem xmlns:ds="http://schemas.openxmlformats.org/officeDocument/2006/customXml" ds:itemID="{DDC66EE3-1F0E-43A6-9014-E668C7C4A7B0}">
+  <ds:schemaRefs>
+    <ds:schemaRef ds:uri="http://schemas.microsoft.com/office/2006/metadata/properties"/>
+    <ds:schemaRef ds:uri="http://schemas.microsoft.com/office/infopath/2007/PartnerControls"/>
+    <ds:schemaRef ds:uri="ae5223fb-1ab4-417b-a193-164136bedac8"/>
+    <ds:schemaRef ds:uri="3ac6ce7b-17b7-4664-9b61-86a413a10459"/>
+    <ds:schemaRef ds:uri="7917855b-6f5c-4609-ac33-94962ac18981"/>
+  </ds:schemaRefs>
+</ds:datastoreItem>
 </file>
 
-<file path=customXml/item4.xml><?xml version="1.0" encoding="utf-8"?>
-<?mso-contentType ?>
-<FormTemplates xmlns="http://schemas.microsoft.com/sharepoint/v3/contenttype/forms">
-  <Display>DocumentLibraryForm</Display>
-  <Edit>DocumentLibraryForm</Edit>
-  <New>DocumentLibraryForm</New>
-</FormTemplates>
+<file path=customXml/itemProps2.xml><?xml version="1.0" encoding="utf-8"?>
+<ds:datastoreItem xmlns:ds="http://schemas.openxmlformats.org/officeDocument/2006/customXml" ds:itemID="{A7F7CBF8-4E5B-4575-9F7C-ACE2275E0E64}">
+  <ds:schemaRefs>
+    <ds:schemaRef ds:uri="http://schemas.microsoft.com/sharepoint/v3/contenttype/forms"/>
+  </ds:schemaRefs>
+</ds:datastoreItem>
 </file>
 
-<file path=customXml/itemProps1.xml><?xml version="1.0" encoding="utf-8"?>
+<file path=customXml/itemProps3.xml><?xml version="1.0" encoding="utf-8"?>
 <ds:datastoreItem xmlns:ds="http://schemas.openxmlformats.org/officeDocument/2006/customXml" ds:itemID="{2834CA1A-AC71-49FF-93AC-856E2E5FADA0}">
   <ds:schemaRefs>
     <ds:schemaRef ds:uri="http://schemas.microsoft.com/office/2006/metadata/contentType"/>
@@ -5321,30 +5177,10 @@
 </ds:datastoreItem>
 </file>
 
-<file path=customXml/itemProps2.xml><?xml version="1.0" encoding="utf-8"?>
+<file path=customXml/itemProps4.xml><?xml version="1.0" encoding="utf-8"?>
 <ds:datastoreItem xmlns:ds="http://schemas.openxmlformats.org/officeDocument/2006/customXml" ds:itemID="{D5F05914-22D0-4184-A13E-482D3A4013F1}">
   <ds:schemaRefs>
     <ds:schemaRef ds:uri="http://schemas.openxmlformats.org/officeDocument/2006/bibliography"/>
   </ds:schemaRefs>
 </ds:datastoreItem>
-</file>
-
-<file path=customXml/itemProps3.xml><?xml version="1.0" encoding="utf-8"?>
-<ds:datastoreItem xmlns:ds="http://schemas.openxmlformats.org/officeDocument/2006/customXml" ds:itemID="{DDC66EE3-1F0E-43A6-9014-E668C7C4A7B0}">
-  <ds:schemaRefs>
-    <ds:schemaRef ds:uri="http://schemas.microsoft.com/office/2006/metadata/properties"/>
-    <ds:schemaRef ds:uri="http://schemas.microsoft.com/office/infopath/2007/PartnerControls"/>
-    <ds:schemaRef ds:uri="ae5223fb-1ab4-417b-a193-164136bedac8"/>
-    <ds:schemaRef ds:uri="3ac6ce7b-17b7-4664-9b61-86a413a10459"/>
-    <ds:schemaRef ds:uri="7917855b-6f5c-4609-ac33-94962ac18981"/>
-  </ds:schemaRefs>
-</ds:datastoreItem>
-</file>
-
-<file path=customXml/itemProps4.xml><?xml version="1.0" encoding="utf-8"?>
-<ds:datastoreItem xmlns:ds="http://schemas.openxmlformats.org/officeDocument/2006/customXml" ds:itemID="{A7F7CBF8-4E5B-4575-9F7C-ACE2275E0E64}">
-  <ds:schemaRefs>
-    <ds:schemaRef ds:uri="http://schemas.microsoft.com/sharepoint/v3/contenttype/forms"/>
-  </ds:schemaRefs>
-</ds:datastoreItem>
 </file>
</xml_diff>